<commit_message>
fix client Usecase Description
</commit_message>
<xml_diff>
--- a/소프트웨어공학_과제1보고서.docx
+++ b/소프트웨어공학_과제1보고서.docx
@@ -269,7 +269,7 @@
             <w:pPr>
               <w:pStyle w:val="a3"/>
               <w:rPr>
-                <w:rFonts w:ascii="맑은 고딕" w:eastAsia="맑은 고딕" w:hAnsi="맑은 고딕" w:cs="맑은 고딕" w:hint="eastAsia"/>
+                <w:rFonts w:ascii="맑은 고딕" w:eastAsia="맑은 고딕" w:hAnsi="맑은 고딕" w:cs="맑은 고딕"/>
                 <w:kern w:val="2"/>
                 <w:sz w:val="21"/>
                 <w:szCs w:val="28"/>
@@ -6339,6 +6339,20 @@
         <w:t xml:space="preserve"> use case descriptions</w:t>
       </w:r>
     </w:p>
+    <w:p>
+      <w:r>
+        <w:t>[</w:t>
+      </w:r>
+      <w:r>
+        <w:rPr>
+          <w:rFonts w:hint="eastAsia"/>
+        </w:rPr>
+        <w:t>회원 가입</w:t>
+      </w:r>
+      <w:r>
+        <w:t>]</w:t>
+      </w:r>
+    </w:p>
     <w:tbl>
       <w:tblPr>
         <w:tblStyle w:val="a6"/>
@@ -6346,69 +6360,68 @@
         <w:tblLook w:val="04A0" w:firstRow="1" w:lastRow="0" w:firstColumn="1" w:lastColumn="0" w:noHBand="0" w:noVBand="1"/>
       </w:tblPr>
       <w:tblGrid>
-        <w:gridCol w:w="1985"/>
-        <w:gridCol w:w="6946"/>
+        <w:gridCol w:w="4379"/>
+        <w:gridCol w:w="4552"/>
       </w:tblGrid>
       <w:tr>
         <w:tc>
           <w:tcPr>
-            <w:tcW w:w="1985" w:type="dxa"/>
-            <w:tcBorders>
-              <w:left w:val="nil"/>
-              <w:bottom w:val="single" w:sz="4" w:space="0" w:color="auto"/>
-              <w:right w:val="nil"/>
-            </w:tcBorders>
-          </w:tcPr>
-          <w:p>
-            <w:pPr>
-              <w:pStyle w:val="a3"/>
-              <w:jc w:val="center"/>
-              <w:rPr>
-                <w:rFonts w:ascii="Noto Sans KR" w:eastAsia="Noto Sans KR" w:hAnsi="Noto Sans KR" w:cstheme="minorBidi"/>
-                <w:kern w:val="2"/>
-                <w:sz w:val="21"/>
-                <w:szCs w:val="28"/>
-              </w:rPr>
-            </w:pPr>
-            <w:r>
-              <w:rPr>
-                <w:rFonts w:ascii="Noto Sans KR" w:eastAsia="Noto Sans KR" w:hAnsi="Noto Sans KR" w:cstheme="minorBidi"/>
-                <w:kern w:val="2"/>
-                <w:sz w:val="21"/>
-                <w:szCs w:val="28"/>
-              </w:rPr>
-              <w:t>Use Case</w:t>
-            </w:r>
-          </w:p>
-        </w:tc>
-        <w:tc>
-          <w:tcPr>
-            <w:tcW w:w="6946" w:type="dxa"/>
-            <w:tcBorders>
-              <w:left w:val="nil"/>
-              <w:bottom w:val="single" w:sz="4" w:space="0" w:color="auto"/>
-              <w:right w:val="nil"/>
-            </w:tcBorders>
-          </w:tcPr>
-          <w:p>
-            <w:pPr>
-              <w:pStyle w:val="a3"/>
-              <w:jc w:val="center"/>
-              <w:rPr>
-                <w:rFonts w:ascii="Noto Sans KR" w:eastAsia="Noto Sans KR" w:hAnsi="Noto Sans KR" w:cstheme="minorBidi"/>
-                <w:kern w:val="2"/>
-                <w:sz w:val="21"/>
-                <w:szCs w:val="28"/>
-              </w:rPr>
-            </w:pPr>
-            <w:r>
-              <w:rPr>
-                <w:rFonts w:ascii="Noto Sans KR" w:eastAsia="Noto Sans KR" w:hAnsi="Noto Sans KR" w:cstheme="minorBidi"/>
-                <w:kern w:val="2"/>
-                <w:sz w:val="21"/>
-                <w:szCs w:val="28"/>
-              </w:rPr>
-              <w:t>Description</w:t>
+            <w:tcW w:w="4379" w:type="dxa"/>
+            <w:tcBorders>
+              <w:top w:val="single" w:sz="4" w:space="0" w:color="000000"/>
+            </w:tcBorders>
+          </w:tcPr>
+          <w:p>
+            <w:pPr>
+              <w:pStyle w:val="a3"/>
+              <w:rPr>
+                <w:rFonts w:ascii="Noto Sans KR" w:eastAsia="Noto Sans KR" w:hAnsi="Noto Sans KR" w:cstheme="minorBidi"/>
+                <w:color w:val="7F7F7F" w:themeColor="background1" w:themeShade="7F"/>
+                <w:sz w:val="21"/>
+                <w:szCs w:val="21"/>
+              </w:rPr>
+            </w:pPr>
+            <w:r>
+              <w:rPr>
+                <w:rFonts w:hint="eastAsia"/>
+                <w:sz w:val="21"/>
+                <w:szCs w:val="21"/>
+              </w:rPr>
+              <w:t>회원</w:t>
+            </w:r>
+            <w:r>
+              <w:rPr>
+                <w:sz w:val="21"/>
+                <w:szCs w:val="21"/>
+              </w:rPr>
+              <w:t>’s Action</w:t>
+            </w:r>
+          </w:p>
+        </w:tc>
+        <w:tc>
+          <w:tcPr>
+            <w:tcW w:w="4552" w:type="dxa"/>
+            <w:tcBorders>
+              <w:top w:val="single" w:sz="4" w:space="0" w:color="000000"/>
+            </w:tcBorders>
+          </w:tcPr>
+          <w:p>
+            <w:pPr>
+              <w:pStyle w:val="a3"/>
+              <w:rPr>
+                <w:rFonts w:ascii="바탕체" w:eastAsia="바탕체" w:hAnsi="바탕체" w:cs="바탕체"/>
+                <w:b/>
+                <w:color w:val="7F7F7F" w:themeColor="background1" w:themeShade="7F"/>
+                <w:sz w:val="21"/>
+                <w:szCs w:val="21"/>
+              </w:rPr>
+            </w:pPr>
+            <w:r>
+              <w:rPr>
+                <w:sz w:val="21"/>
+                <w:szCs w:val="21"/>
+              </w:rPr>
+              <w:t>System Response</w:t>
             </w:r>
           </w:p>
         </w:tc>
@@ -6416,109 +6429,61 @@
       <w:tr>
         <w:tc>
           <w:tcPr>
-            <w:tcW w:w="1985" w:type="dxa"/>
-            <w:tcBorders>
-              <w:top w:val="single" w:sz="4" w:space="0" w:color="auto"/>
-              <w:left w:val="nil"/>
-              <w:bottom w:val="dotted" w:sz="4" w:space="0" w:color="auto"/>
-              <w:right w:val="nil"/>
-            </w:tcBorders>
-          </w:tcPr>
-          <w:p>
-            <w:pPr>
-              <w:pStyle w:val="a3"/>
-              <w:rPr>
-                <w:rFonts w:ascii="Noto Sans KR" w:eastAsia="Noto Sans KR" w:hAnsi="Noto Sans KR" w:cstheme="minorBidi"/>
-                <w:color w:val="808080" w:themeColor="background1" w:themeShade="80"/>
-                <w:kern w:val="2"/>
-                <w:sz w:val="21"/>
-                <w:szCs w:val="28"/>
-              </w:rPr>
-            </w:pPr>
-            <w:r>
-              <w:rPr>
-                <w:rFonts w:ascii="Noto Sans KR" w:eastAsia="Noto Sans KR" w:hAnsi="Noto Sans KR" w:cstheme="minorBidi" w:hint="eastAsia"/>
-                <w:color w:val="808080" w:themeColor="background1" w:themeShade="80"/>
-                <w:kern w:val="2"/>
-                <w:sz w:val="21"/>
-                <w:szCs w:val="28"/>
-              </w:rPr>
-              <w:t>A</w:t>
-            </w:r>
-            <w:r>
-              <w:rPr>
-                <w:rFonts w:ascii="Noto Sans KR" w:eastAsia="Noto Sans KR" w:hAnsi="Noto Sans KR" w:cstheme="minorBidi"/>
-                <w:color w:val="808080" w:themeColor="background1" w:themeShade="80"/>
-                <w:kern w:val="2"/>
-                <w:sz w:val="21"/>
-                <w:szCs w:val="28"/>
-              </w:rPr>
-              <w:t>dd a new client</w:t>
-            </w:r>
-          </w:p>
-        </w:tc>
-        <w:tc>
-          <w:tcPr>
-            <w:tcW w:w="6946" w:type="dxa"/>
-            <w:tcBorders>
-              <w:top w:val="single" w:sz="4" w:space="0" w:color="auto"/>
-              <w:left w:val="nil"/>
-              <w:bottom w:val="dotted" w:sz="4" w:space="0" w:color="auto"/>
-              <w:right w:val="nil"/>
-            </w:tcBorders>
-          </w:tcPr>
-          <w:p>
-            <w:pPr>
-              <w:pStyle w:val="a3"/>
-              <w:rPr>
-                <w:rFonts w:ascii="Noto Sans KR" w:eastAsia="Noto Sans KR" w:hAnsi="Noto Sans KR" w:cstheme="minorBidi"/>
-                <w:color w:val="808080" w:themeColor="background1" w:themeShade="80"/>
-                <w:kern w:val="2"/>
-                <w:sz w:val="21"/>
-                <w:szCs w:val="28"/>
-              </w:rPr>
-            </w:pPr>
-            <w:r>
-              <w:rPr>
-                <w:rFonts w:ascii="Noto Sans KR" w:eastAsia="Noto Sans KR" w:hAnsi="Noto Sans KR" w:cstheme="minorBidi" w:hint="eastAsia"/>
-                <w:color w:val="808080" w:themeColor="background1" w:themeShade="80"/>
-                <w:kern w:val="2"/>
-                <w:sz w:val="21"/>
-                <w:szCs w:val="28"/>
-              </w:rPr>
-              <w:t>W</w:t>
-            </w:r>
-            <w:r>
-              <w:rPr>
-                <w:rFonts w:ascii="Noto Sans KR" w:eastAsia="Noto Sans KR" w:hAnsi="Noto Sans KR" w:cstheme="minorBidi"/>
-                <w:color w:val="808080" w:themeColor="background1" w:themeShade="80"/>
-                <w:kern w:val="2"/>
-                <w:sz w:val="21"/>
-                <w:szCs w:val="28"/>
-              </w:rPr>
-              <w:t xml:space="preserve">hen Agate </w:t>
-            </w:r>
-            <w:proofErr w:type="spellStart"/>
-            <w:r>
-              <w:rPr>
-                <w:rFonts w:ascii="Noto Sans KR" w:eastAsia="Noto Sans KR" w:hAnsi="Noto Sans KR" w:cstheme="minorBidi"/>
-                <w:color w:val="808080" w:themeColor="background1" w:themeShade="80"/>
-                <w:kern w:val="2"/>
-                <w:sz w:val="21"/>
-                <w:szCs w:val="28"/>
-              </w:rPr>
-              <w:t>obtaions</w:t>
-            </w:r>
-            <w:proofErr w:type="spellEnd"/>
-            <w:r>
-              <w:rPr>
-                <w:rFonts w:ascii="Noto Sans KR" w:eastAsia="Noto Sans KR" w:hAnsi="Noto Sans KR" w:cstheme="minorBidi"/>
-                <w:color w:val="808080" w:themeColor="background1" w:themeShade="80"/>
-                <w:kern w:val="2"/>
-                <w:sz w:val="21"/>
-                <w:szCs w:val="28"/>
-              </w:rPr>
-              <w:t xml:space="preserve"> a new client, the fill details of the client are ...</w:t>
+            <w:tcW w:w="4379" w:type="dxa"/>
+            <w:tcBorders>
+              <w:right w:val="nil"/>
+            </w:tcBorders>
+          </w:tcPr>
+          <w:p>
+            <w:pPr>
+              <w:pStyle w:val="a3"/>
+            </w:pPr>
+            <w:r>
+              <w:rPr>
+                <w:sz w:val="21"/>
+                <w:szCs w:val="21"/>
+              </w:rPr>
+              <w:t>1.</w:t>
+            </w:r>
+            <w:r>
+              <w:rPr>
+                <w:rFonts w:hint="eastAsia"/>
+                <w:sz w:val="21"/>
+                <w:szCs w:val="21"/>
+              </w:rPr>
+              <w:t>회원가입 버튼을 클릭한다.</w:t>
+            </w:r>
+          </w:p>
+        </w:tc>
+        <w:tc>
+          <w:tcPr>
+            <w:tcW w:w="4552" w:type="dxa"/>
+            <w:tcBorders>
+              <w:left w:val="nil"/>
+            </w:tcBorders>
+          </w:tcPr>
+          <w:p>
+            <w:pPr>
+              <w:pStyle w:val="a3"/>
+              <w:rPr>
+                <w:sz w:val="21"/>
+                <w:szCs w:val="21"/>
+              </w:rPr>
+            </w:pPr>
+            <w:r>
+              <w:rPr>
+                <w:sz w:val="21"/>
+                <w:szCs w:val="21"/>
+              </w:rPr>
+              <w:t>2.</w:t>
+            </w:r>
+            <w:r>
+              <w:rPr>
+                <w:rFonts w:hint="eastAsia"/>
+                <w:sz w:val="21"/>
+                <w:szCs w:val="21"/>
+              </w:rPr>
+              <w:t xml:space="preserve"> 회원 정보 기입 페이지로 이동한다.</w:t>
             </w:r>
           </w:p>
         </w:tc>
@@ -6526,83 +6491,184 @@
       <w:tr>
         <w:tc>
           <w:tcPr>
-            <w:tcW w:w="1985" w:type="dxa"/>
-            <w:tcBorders>
-              <w:top w:val="dotted" w:sz="4" w:space="0" w:color="auto"/>
-              <w:left w:val="nil"/>
-              <w:bottom w:val="dotted" w:sz="4" w:space="0" w:color="auto"/>
-              <w:right w:val="nil"/>
-            </w:tcBorders>
-          </w:tcPr>
-          <w:p>
-            <w:pPr>
-              <w:pStyle w:val="a3"/>
-              <w:rPr>
-                <w:rFonts w:ascii="맑은 고딕" w:eastAsia="맑은 고딕" w:hAnsi="맑은 고딕" w:cs="맑은 고딕"/>
-                <w:kern w:val="2"/>
-                <w:sz w:val="21"/>
-                <w:szCs w:val="28"/>
-              </w:rPr>
-            </w:pPr>
-            <w:r>
-              <w:rPr>
-                <w:rFonts w:ascii="맑은 고딕" w:eastAsia="맑은 고딕" w:hAnsi="맑은 고딕" w:cs="맑은 고딕" w:hint="eastAsia"/>
-                <w:kern w:val="2"/>
-                <w:sz w:val="21"/>
-                <w:szCs w:val="28"/>
-              </w:rPr>
-              <w:t>상품정보조회</w:t>
-            </w:r>
-          </w:p>
-        </w:tc>
-        <w:tc>
-          <w:tcPr>
-            <w:tcW w:w="6946" w:type="dxa"/>
-            <w:tcBorders>
-              <w:top w:val="dotted" w:sz="4" w:space="0" w:color="auto"/>
-              <w:left w:val="nil"/>
-              <w:bottom w:val="dotted" w:sz="4" w:space="0" w:color="auto"/>
-              <w:right w:val="nil"/>
-            </w:tcBorders>
-          </w:tcPr>
-          <w:p>
-            <w:pPr>
-              <w:pStyle w:val="a3"/>
-              <w:rPr>
-                <w:rFonts w:ascii="맑은 고딕" w:eastAsia="맑은 고딕" w:hAnsi="맑은 고딕" w:cs="맑은 고딕"/>
-                <w:kern w:val="2"/>
-                <w:sz w:val="21"/>
-                <w:szCs w:val="28"/>
-              </w:rPr>
-            </w:pPr>
-            <w:r>
-              <w:rPr>
-                <w:rFonts w:ascii="맑은 고딕" w:eastAsia="맑은 고딕" w:hAnsi="맑은 고딕" w:cs="맑은 고딕" w:hint="eastAsia"/>
-                <w:kern w:val="2"/>
-                <w:sz w:val="21"/>
-                <w:szCs w:val="28"/>
-              </w:rPr>
-              <w:t xml:space="preserve">회원이 검색조건을 입력하면 </w:t>
+            <w:tcW w:w="4379" w:type="dxa"/>
+            <w:tcBorders>
+              <w:top w:val="dotted" w:sz="4" w:space="0" w:color="auto"/>
+              <w:left w:val="single" w:sz="4" w:space="0" w:color="000000"/>
+              <w:bottom w:val="single" w:sz="4" w:space="0" w:color="000000"/>
+              <w:right w:val="nil"/>
+            </w:tcBorders>
+          </w:tcPr>
+          <w:p>
+            <w:pPr>
+              <w:pStyle w:val="a3"/>
+              <w:rPr>
+                <w:sz w:val="21"/>
+                <w:szCs w:val="21"/>
+              </w:rPr>
+            </w:pPr>
+            <w:r>
+              <w:rPr>
+                <w:sz w:val="21"/>
+                <w:szCs w:val="21"/>
+              </w:rPr>
+              <w:t>3.</w:t>
+            </w:r>
+            <w:r>
+              <w:rPr>
+                <w:rFonts w:hint="eastAsia"/>
+                <w:sz w:val="21"/>
+                <w:szCs w:val="21"/>
+              </w:rPr>
+              <w:t xml:space="preserve"> 회원 상세 정보를 입력한다.</w:t>
+            </w:r>
+          </w:p>
+        </w:tc>
+        <w:tc>
+          <w:tcPr>
+            <w:tcW w:w="4552" w:type="dxa"/>
+            <w:tcBorders>
+              <w:top w:val="dotted" w:sz="4" w:space="0" w:color="auto"/>
+              <w:left w:val="nil"/>
+              <w:bottom w:val="single" w:sz="4" w:space="0" w:color="000000"/>
+              <w:right w:val="single" w:sz="4" w:space="0" w:color="000000"/>
+            </w:tcBorders>
+          </w:tcPr>
+          <w:p>
+            <w:pPr>
+              <w:pStyle w:val="a3"/>
+              <w:rPr>
+                <w:sz w:val="21"/>
+                <w:szCs w:val="21"/>
+              </w:rPr>
+            </w:pPr>
+            <w:r>
+              <w:rPr>
+                <w:sz w:val="21"/>
+                <w:szCs w:val="21"/>
+              </w:rPr>
+              <w:t>4.</w:t>
+            </w:r>
+            <w:r>
+              <w:rPr>
+                <w:rFonts w:hint="eastAsia"/>
+                <w:sz w:val="21"/>
+                <w:szCs w:val="21"/>
+              </w:rPr>
+              <w:t xml:space="preserve"> 회원 상세정보 </w:t>
+            </w:r>
+            <w:r>
+              <w:rPr>
+                <w:sz w:val="21"/>
+                <w:szCs w:val="21"/>
+              </w:rPr>
+              <w:t>ID/Password</w:t>
             </w:r>
             <w:proofErr w:type="spellStart"/>
             <w:r>
               <w:rPr>
-                <w:rFonts w:ascii="맑은 고딕" w:eastAsia="맑은 고딕" w:hAnsi="맑은 고딕" w:cs="맑은 고딕" w:hint="eastAsia"/>
-                <w:kern w:val="2"/>
-                <w:sz w:val="21"/>
-                <w:szCs w:val="28"/>
-              </w:rPr>
-              <w:t>이에해당하는</w:t>
+                <w:rFonts w:hint="eastAsia"/>
+                <w:sz w:val="21"/>
+                <w:szCs w:val="21"/>
+              </w:rPr>
+              <w:t>를</w:t>
             </w:r>
             <w:proofErr w:type="spellEnd"/>
             <w:r>
               <w:rPr>
-                <w:rFonts w:ascii="맑은 고딕" w:eastAsia="맑은 고딕" w:hAnsi="맑은 고딕" w:cs="맑은 고딕" w:hint="eastAsia"/>
-                <w:kern w:val="2"/>
-                <w:sz w:val="21"/>
-                <w:szCs w:val="28"/>
-              </w:rPr>
-              <w:t xml:space="preserve"> 상품리스트를 출력한다.</w:t>
+                <w:rFonts w:hint="eastAsia"/>
+                <w:sz w:val="21"/>
+                <w:szCs w:val="21"/>
+              </w:rPr>
+              <w:t xml:space="preserve"> 저장하여 회원으로 등록한다.</w:t>
+            </w:r>
+          </w:p>
+        </w:tc>
+      </w:tr>
+    </w:tbl>
+    <w:p>
+      <w:r>
+        <w:t>[</w:t>
+      </w:r>
+      <w:r>
+        <w:rPr>
+          <w:rFonts w:hint="eastAsia"/>
+        </w:rPr>
+        <w:t>회원 로그인</w:t>
+      </w:r>
+      <w:r>
+        <w:t>]</w:t>
+      </w:r>
+    </w:p>
+    <w:tbl>
+      <w:tblPr>
+        <w:tblStyle w:val="a6"/>
+        <w:tblW w:w="0" w:type="auto"/>
+        <w:tblLook w:val="04A0" w:firstRow="1" w:lastRow="0" w:firstColumn="1" w:lastColumn="0" w:noHBand="0" w:noVBand="1"/>
+      </w:tblPr>
+      <w:tblGrid>
+        <w:gridCol w:w="4379"/>
+        <w:gridCol w:w="4552"/>
+      </w:tblGrid>
+      <w:tr>
+        <w:tc>
+          <w:tcPr>
+            <w:tcW w:w="4379" w:type="dxa"/>
+            <w:tcBorders>
+              <w:top w:val="single" w:sz="4" w:space="0" w:color="000000"/>
+            </w:tcBorders>
+          </w:tcPr>
+          <w:p>
+            <w:pPr>
+              <w:pStyle w:val="a3"/>
+              <w:rPr>
+                <w:rFonts w:ascii="Noto Sans KR" w:eastAsia="Noto Sans KR" w:hAnsi="Noto Sans KR" w:cstheme="minorBidi"/>
+                <w:color w:val="7F7F7F" w:themeColor="background1" w:themeShade="7F"/>
+                <w:sz w:val="21"/>
+                <w:szCs w:val="21"/>
+              </w:rPr>
+            </w:pPr>
+            <w:r>
+              <w:rPr>
+                <w:rFonts w:hint="eastAsia"/>
+                <w:sz w:val="21"/>
+                <w:szCs w:val="21"/>
+              </w:rPr>
+              <w:t>회원</w:t>
+            </w:r>
+            <w:r>
+              <w:rPr>
+                <w:sz w:val="21"/>
+                <w:szCs w:val="21"/>
+              </w:rPr>
+              <w:t>’s Action</w:t>
+            </w:r>
+          </w:p>
+        </w:tc>
+        <w:tc>
+          <w:tcPr>
+            <w:tcW w:w="4552" w:type="dxa"/>
+            <w:tcBorders>
+              <w:top w:val="single" w:sz="4" w:space="0" w:color="000000"/>
+            </w:tcBorders>
+          </w:tcPr>
+          <w:p>
+            <w:pPr>
+              <w:pStyle w:val="a3"/>
+              <w:rPr>
+                <w:rFonts w:ascii="바탕체" w:eastAsia="바탕체" w:hAnsi="바탕체" w:cs="바탕체"/>
+                <w:b/>
+                <w:color w:val="7F7F7F" w:themeColor="background1" w:themeShade="7F"/>
+                <w:sz w:val="21"/>
+                <w:szCs w:val="21"/>
+              </w:rPr>
+            </w:pPr>
+            <w:r>
+              <w:rPr>
+                <w:sz w:val="21"/>
+                <w:szCs w:val="21"/>
+              </w:rPr>
+              <w:t>System Response</w:t>
             </w:r>
           </w:p>
         </w:tc>
@@ -6610,150 +6676,227 @@
       <w:tr>
         <w:tc>
           <w:tcPr>
-            <w:tcW w:w="1985" w:type="dxa"/>
-            <w:tcBorders>
-              <w:top w:val="dotted" w:sz="4" w:space="0" w:color="auto"/>
-              <w:left w:val="nil"/>
-              <w:bottom w:val="dotted" w:sz="4" w:space="0" w:color="auto"/>
-              <w:right w:val="nil"/>
-            </w:tcBorders>
-          </w:tcPr>
-          <w:p>
-            <w:pPr>
-              <w:pStyle w:val="a3"/>
-              <w:rPr>
-                <w:rFonts w:ascii="맑은 고딕" w:eastAsia="맑은 고딕" w:hAnsi="맑은 고딕" w:cs="맑은 고딕"/>
-                <w:kern w:val="2"/>
-                <w:sz w:val="21"/>
-                <w:szCs w:val="28"/>
-              </w:rPr>
-            </w:pPr>
-            <w:r>
-              <w:rPr>
-                <w:rFonts w:ascii="맑은 고딕" w:eastAsia="맑은 고딕" w:hAnsi="맑은 고딕" w:cs="맑은 고딕" w:hint="eastAsia"/>
-                <w:kern w:val="2"/>
-                <w:sz w:val="21"/>
-                <w:szCs w:val="28"/>
-              </w:rPr>
-              <w:t>회원가입</w:t>
-            </w:r>
-          </w:p>
-        </w:tc>
-        <w:tc>
-          <w:tcPr>
-            <w:tcW w:w="6946" w:type="dxa"/>
-            <w:tcBorders>
-              <w:top w:val="dotted" w:sz="4" w:space="0" w:color="auto"/>
-              <w:left w:val="nil"/>
-              <w:bottom w:val="dotted" w:sz="4" w:space="0" w:color="auto"/>
-              <w:right w:val="nil"/>
-            </w:tcBorders>
-          </w:tcPr>
-          <w:p>
-            <w:pPr>
-              <w:pStyle w:val="a3"/>
-              <w:rPr>
-                <w:rFonts w:ascii="맑은 고딕" w:eastAsia="맑은 고딕" w:hAnsi="맑은 고딕" w:cs="맑은 고딕"/>
-                <w:kern w:val="2"/>
-                <w:sz w:val="21"/>
-                <w:szCs w:val="28"/>
-              </w:rPr>
-            </w:pPr>
-            <w:r>
-              <w:rPr>
-                <w:rFonts w:ascii="맑은 고딕" w:eastAsia="맑은 고딕" w:hAnsi="맑은 고딕" w:cs="맑은 고딕" w:hint="eastAsia"/>
-                <w:kern w:val="2"/>
-                <w:sz w:val="21"/>
-                <w:szCs w:val="28"/>
-              </w:rPr>
-              <w:t xml:space="preserve">사용자는 사이트 </w:t>
+            <w:tcW w:w="4379" w:type="dxa"/>
+            <w:tcBorders>
+              <w:right w:val="nil"/>
+            </w:tcBorders>
+          </w:tcPr>
+          <w:p>
+            <w:pPr>
+              <w:pStyle w:val="a3"/>
+            </w:pPr>
+            <w:r>
+              <w:rPr>
+                <w:sz w:val="21"/>
+                <w:szCs w:val="21"/>
+              </w:rPr>
+              <w:t>1.</w:t>
+            </w:r>
+            <w:r>
+              <w:rPr>
+                <w:rFonts w:hint="eastAsia"/>
+                <w:sz w:val="21"/>
+                <w:szCs w:val="21"/>
+              </w:rPr>
+              <w:t xml:space="preserve"> 회원은 I</w:t>
+            </w:r>
+            <w:r>
+              <w:rPr>
+                <w:sz w:val="21"/>
+                <w:szCs w:val="21"/>
+              </w:rPr>
+              <w:t>D/Pass</w:t>
+            </w:r>
+            <w:r>
+              <w:rPr>
+                <w:rFonts w:hint="eastAsia"/>
+                <w:sz w:val="21"/>
+                <w:szCs w:val="21"/>
+              </w:rPr>
+              <w:t>w</w:t>
+            </w:r>
+            <w:r>
+              <w:rPr>
+                <w:sz w:val="21"/>
+                <w:szCs w:val="21"/>
+              </w:rPr>
+              <w:t>ord</w:t>
             </w:r>
             <w:proofErr w:type="spellStart"/>
             <w:r>
               <w:rPr>
-                <w:rFonts w:ascii="맑은 고딕" w:eastAsia="맑은 고딕" w:hAnsi="맑은 고딕" w:cs="맑은 고딕" w:hint="eastAsia"/>
-                <w:kern w:val="2"/>
-                <w:sz w:val="21"/>
-                <w:szCs w:val="28"/>
-              </w:rPr>
-              <w:t>회원권한을</w:t>
+                <w:rFonts w:hint="eastAsia"/>
+                <w:sz w:val="21"/>
+                <w:szCs w:val="21"/>
+              </w:rPr>
+              <w:t>를</w:t>
             </w:r>
             <w:proofErr w:type="spellEnd"/>
             <w:r>
               <w:rPr>
-                <w:rFonts w:ascii="맑은 고딕" w:eastAsia="맑은 고딕" w:hAnsi="맑은 고딕" w:cs="맑은 고딕" w:hint="eastAsia"/>
-                <w:kern w:val="2"/>
-                <w:sz w:val="21"/>
-                <w:szCs w:val="28"/>
+                <w:rFonts w:hint="eastAsia"/>
+                <w:sz w:val="21"/>
+                <w:szCs w:val="21"/>
+              </w:rPr>
+              <w:t xml:space="preserve"> 입력 후,</w:t>
+            </w:r>
+            <w:r>
+              <w:rPr>
+                <w:sz w:val="21"/>
+                <w:szCs w:val="21"/>
               </w:rPr>
               <w:t xml:space="preserve"> </w:t>
             </w:r>
-            <w:proofErr w:type="spellStart"/>
-            <w:r>
-              <w:rPr>
-                <w:rFonts w:ascii="맑은 고딕" w:eastAsia="맑은 고딕" w:hAnsi="맑은 고딕" w:cs="맑은 고딕" w:hint="eastAsia"/>
-                <w:kern w:val="2"/>
-                <w:sz w:val="21"/>
-                <w:szCs w:val="28"/>
-              </w:rPr>
-              <w:t>얻기위해</w:t>
-            </w:r>
-            <w:proofErr w:type="spellEnd"/>
-            <w:r>
-              <w:rPr>
-                <w:rFonts w:ascii="맑은 고딕" w:eastAsia="맑은 고딕" w:hAnsi="맑은 고딕" w:cs="맑은 고딕" w:hint="eastAsia"/>
-                <w:kern w:val="2"/>
-                <w:sz w:val="21"/>
-                <w:szCs w:val="28"/>
-              </w:rPr>
-              <w:t xml:space="preserve"> 기본정보,</w:t>
-            </w:r>
-            <w:r>
-              <w:rPr>
-                <w:rFonts w:ascii="맑은 고딕" w:eastAsia="맑은 고딕" w:hAnsi="맑은 고딕" w:cs="맑은 고딕"/>
-                <w:kern w:val="2"/>
-                <w:sz w:val="21"/>
-                <w:szCs w:val="28"/>
+            <w:r>
+              <w:rPr>
+                <w:rFonts w:hint="eastAsia"/>
+                <w:sz w:val="21"/>
+                <w:szCs w:val="21"/>
+              </w:rPr>
+              <w:t>로그인 버튼을 클릭한다.</w:t>
+            </w:r>
+          </w:p>
+        </w:tc>
+        <w:tc>
+          <w:tcPr>
+            <w:tcW w:w="4552" w:type="dxa"/>
+            <w:tcBorders>
+              <w:left w:val="nil"/>
+            </w:tcBorders>
+          </w:tcPr>
+          <w:p>
+            <w:pPr>
+              <w:pStyle w:val="a3"/>
+              <w:rPr>
+                <w:sz w:val="21"/>
+                <w:szCs w:val="21"/>
+              </w:rPr>
+            </w:pPr>
+            <w:r>
+              <w:rPr>
+                <w:rFonts w:hint="eastAsia"/>
+                <w:sz w:val="21"/>
+                <w:szCs w:val="21"/>
+              </w:rPr>
+              <w:t>2</w:t>
+            </w:r>
+            <w:r>
+              <w:rPr>
+                <w:sz w:val="21"/>
+                <w:szCs w:val="21"/>
+              </w:rPr>
+              <w:t xml:space="preserve">. </w:t>
+            </w:r>
+            <w:r>
+              <w:rPr>
+                <w:rFonts w:hint="eastAsia"/>
+                <w:sz w:val="21"/>
+                <w:szCs w:val="21"/>
+              </w:rPr>
+              <w:t>제공받은 회원정보를 비교 후,</w:t>
+            </w:r>
+            <w:r>
+              <w:rPr>
+                <w:sz w:val="21"/>
+                <w:szCs w:val="21"/>
               </w:rPr>
               <w:t xml:space="preserve"> </w:t>
             </w:r>
             <w:r>
               <w:rPr>
-                <w:rFonts w:ascii="맑은 고딕" w:eastAsia="맑은 고딕" w:hAnsi="맑은 고딕" w:cs="맑은 고딕" w:hint="eastAsia"/>
-                <w:kern w:val="2"/>
-                <w:sz w:val="21"/>
-                <w:szCs w:val="28"/>
-              </w:rPr>
-              <w:t>I</w:t>
-            </w:r>
-            <w:r>
-              <w:rPr>
-                <w:rFonts w:ascii="맑은 고딕" w:eastAsia="맑은 고딕" w:hAnsi="맑은 고딕" w:cs="맑은 고딕"/>
-                <w:kern w:val="2"/>
-                <w:sz w:val="21"/>
-                <w:szCs w:val="28"/>
-              </w:rPr>
-              <w:t>D/Password</w:t>
-            </w:r>
-            <w:proofErr w:type="spellStart"/>
-            <w:r>
-              <w:rPr>
-                <w:rFonts w:ascii="맑은 고딕" w:eastAsia="맑은 고딕" w:hAnsi="맑은 고딕" w:cs="맑은 고딕" w:hint="eastAsia"/>
-                <w:kern w:val="2"/>
-                <w:sz w:val="21"/>
-                <w:szCs w:val="28"/>
-              </w:rPr>
-              <w:t>를</w:t>
-            </w:r>
-            <w:proofErr w:type="spellEnd"/>
-            <w:r>
-              <w:rPr>
-                <w:rFonts w:ascii="맑은 고딕" w:eastAsia="맑은 고딕" w:hAnsi="맑은 고딕" w:cs="맑은 고딕" w:hint="eastAsia"/>
-                <w:kern w:val="2"/>
-                <w:sz w:val="21"/>
-                <w:szCs w:val="28"/>
-              </w:rPr>
-              <w:t xml:space="preserve"> 입력하여 회원가입을 한다.</w:t>
+                <w:rFonts w:hint="eastAsia"/>
+                <w:sz w:val="21"/>
+                <w:szCs w:val="21"/>
+              </w:rPr>
+              <w:t>회원 권한을 부여한다.</w:t>
+            </w:r>
+          </w:p>
+        </w:tc>
+      </w:tr>
+    </w:tbl>
+    <w:p>
+      <w:r>
+        <w:t>[</w:t>
+      </w:r>
+      <w:r>
+        <w:rPr>
+          <w:rFonts w:hint="eastAsia"/>
+        </w:rPr>
+        <w:t>회원 로그아웃</w:t>
+      </w:r>
+      <w:r>
+        <w:t>]</w:t>
+      </w:r>
+    </w:p>
+    <w:tbl>
+      <w:tblPr>
+        <w:tblStyle w:val="a6"/>
+        <w:tblW w:w="0" w:type="auto"/>
+        <w:tblLook w:val="04A0" w:firstRow="1" w:lastRow="0" w:firstColumn="1" w:lastColumn="0" w:noHBand="0" w:noVBand="1"/>
+      </w:tblPr>
+      <w:tblGrid>
+        <w:gridCol w:w="4379"/>
+        <w:gridCol w:w="4552"/>
+      </w:tblGrid>
+      <w:tr>
+        <w:tc>
+          <w:tcPr>
+            <w:tcW w:w="4379" w:type="dxa"/>
+            <w:tcBorders>
+              <w:top w:val="single" w:sz="4" w:space="0" w:color="000000"/>
+            </w:tcBorders>
+          </w:tcPr>
+          <w:p>
+            <w:pPr>
+              <w:pStyle w:val="a3"/>
+              <w:rPr>
+                <w:rFonts w:ascii="Noto Sans KR" w:eastAsia="Noto Sans KR" w:hAnsi="Noto Sans KR" w:cstheme="minorBidi"/>
+                <w:color w:val="7F7F7F" w:themeColor="background1" w:themeShade="7F"/>
+                <w:sz w:val="21"/>
+                <w:szCs w:val="21"/>
+              </w:rPr>
+            </w:pPr>
+            <w:r>
+              <w:rPr>
+                <w:rFonts w:hint="eastAsia"/>
+                <w:sz w:val="21"/>
+                <w:szCs w:val="21"/>
+              </w:rPr>
+              <w:t>회원</w:t>
+            </w:r>
+            <w:r>
+              <w:rPr>
+                <w:sz w:val="21"/>
+                <w:szCs w:val="21"/>
+              </w:rPr>
+              <w:t>’s Action</w:t>
+            </w:r>
+          </w:p>
+        </w:tc>
+        <w:tc>
+          <w:tcPr>
+            <w:tcW w:w="4552" w:type="dxa"/>
+            <w:tcBorders>
+              <w:top w:val="single" w:sz="4" w:space="0" w:color="000000"/>
+            </w:tcBorders>
+          </w:tcPr>
+          <w:p>
+            <w:pPr>
+              <w:pStyle w:val="a3"/>
+              <w:rPr>
+                <w:rFonts w:ascii="바탕체" w:eastAsia="바탕체" w:hAnsi="바탕체" w:cs="바탕체"/>
+                <w:b/>
+                <w:color w:val="7F7F7F" w:themeColor="background1" w:themeShade="7F"/>
+                <w:sz w:val="21"/>
+                <w:szCs w:val="21"/>
+              </w:rPr>
+            </w:pPr>
+            <w:r>
+              <w:rPr>
+                <w:sz w:val="21"/>
+                <w:szCs w:val="21"/>
+              </w:rPr>
+              <w:t>System Response</w:t>
             </w:r>
           </w:p>
         </w:tc>
@@ -6761,101 +6904,151 @@
       <w:tr>
         <w:tc>
           <w:tcPr>
-            <w:tcW w:w="1985" w:type="dxa"/>
-            <w:tcBorders>
-              <w:top w:val="dotted" w:sz="4" w:space="0" w:color="auto"/>
-              <w:left w:val="nil"/>
-              <w:bottom w:val="dotted" w:sz="4" w:space="0" w:color="auto"/>
-              <w:right w:val="nil"/>
-            </w:tcBorders>
-          </w:tcPr>
-          <w:p>
-            <w:pPr>
-              <w:pStyle w:val="a3"/>
-              <w:rPr>
-                <w:rFonts w:ascii="맑은 고딕" w:eastAsia="맑은 고딕" w:hAnsi="맑은 고딕" w:cs="맑은 고딕"/>
-                <w:kern w:val="2"/>
-                <w:sz w:val="21"/>
-                <w:szCs w:val="28"/>
-              </w:rPr>
-            </w:pPr>
-            <w:r>
-              <w:rPr>
-                <w:rFonts w:ascii="맑은 고딕" w:eastAsia="맑은 고딕" w:hAnsi="맑은 고딕" w:cs="맑은 고딕" w:hint="eastAsia"/>
-                <w:kern w:val="2"/>
-                <w:sz w:val="21"/>
-                <w:szCs w:val="28"/>
-              </w:rPr>
-              <w:t>회원탈퇴</w:t>
-            </w:r>
-          </w:p>
-        </w:tc>
-        <w:tc>
-          <w:tcPr>
-            <w:tcW w:w="6946" w:type="dxa"/>
-            <w:tcBorders>
-              <w:top w:val="dotted" w:sz="4" w:space="0" w:color="auto"/>
-              <w:left w:val="nil"/>
-              <w:bottom w:val="dotted" w:sz="4" w:space="0" w:color="auto"/>
-              <w:right w:val="nil"/>
-            </w:tcBorders>
-          </w:tcPr>
-          <w:p>
-            <w:pPr>
-              <w:pStyle w:val="a3"/>
-              <w:rPr>
-                <w:rFonts w:ascii="맑은 고딕" w:eastAsia="맑은 고딕" w:hAnsi="맑은 고딕" w:cs="맑은 고딕"/>
-                <w:kern w:val="2"/>
-                <w:sz w:val="21"/>
-                <w:szCs w:val="28"/>
-              </w:rPr>
-            </w:pPr>
-            <w:r>
-              <w:rPr>
-                <w:rFonts w:ascii="맑은 고딕" w:eastAsia="맑은 고딕" w:hAnsi="맑은 고딕" w:cs="맑은 고딕" w:hint="eastAsia"/>
-                <w:kern w:val="2"/>
-                <w:sz w:val="21"/>
-                <w:szCs w:val="28"/>
-              </w:rPr>
-              <w:t>회원은 사이트에서 탈퇴 할 수 있다.</w:t>
-            </w:r>
-            <w:r>
-              <w:rPr>
-                <w:rFonts w:ascii="맑은 고딕" w:eastAsia="맑은 고딕" w:hAnsi="맑은 고딕" w:cs="맑은 고딕"/>
-                <w:kern w:val="2"/>
-                <w:sz w:val="21"/>
-                <w:szCs w:val="28"/>
-              </w:rPr>
-              <w:t xml:space="preserve"> </w:t>
-            </w:r>
-            <w:r>
-              <w:rPr>
-                <w:rFonts w:ascii="맑은 고딕" w:eastAsia="맑은 고딕" w:hAnsi="맑은 고딕" w:cs="맑은 고딕" w:hint="eastAsia"/>
-                <w:kern w:val="2"/>
-                <w:sz w:val="21"/>
-                <w:szCs w:val="28"/>
-              </w:rPr>
-              <w:t xml:space="preserve">탈퇴와 동시에 시스템의 </w:t>
-            </w:r>
-            <w:proofErr w:type="spellStart"/>
-            <w:r>
-              <w:rPr>
-                <w:rFonts w:ascii="맑은 고딕" w:eastAsia="맑은 고딕" w:hAnsi="맑은 고딕" w:cs="맑은 고딕" w:hint="eastAsia"/>
-                <w:kern w:val="2"/>
-                <w:sz w:val="21"/>
-                <w:szCs w:val="28"/>
-              </w:rPr>
-              <w:t>사용권한은</w:t>
-            </w:r>
-            <w:proofErr w:type="spellEnd"/>
-            <w:r>
-              <w:rPr>
-                <w:rFonts w:ascii="맑은 고딕" w:eastAsia="맑은 고딕" w:hAnsi="맑은 고딕" w:cs="맑은 고딕" w:hint="eastAsia"/>
-                <w:kern w:val="2"/>
-                <w:sz w:val="21"/>
-                <w:szCs w:val="28"/>
-              </w:rPr>
-              <w:t xml:space="preserve"> 소멸된다.</w:t>
+            <w:tcW w:w="4379" w:type="dxa"/>
+            <w:tcBorders>
+              <w:right w:val="nil"/>
+            </w:tcBorders>
+          </w:tcPr>
+          <w:p>
+            <w:pPr>
+              <w:pStyle w:val="a3"/>
+            </w:pPr>
+            <w:r>
+              <w:rPr>
+                <w:sz w:val="21"/>
+                <w:szCs w:val="21"/>
+              </w:rPr>
+              <w:t>1.</w:t>
+            </w:r>
+            <w:r>
+              <w:rPr>
+                <w:rFonts w:hint="eastAsia"/>
+                <w:sz w:val="21"/>
+                <w:szCs w:val="21"/>
+              </w:rPr>
+              <w:t xml:space="preserve"> 회원은 로그아웃 버튼을 클릭한다.</w:t>
+            </w:r>
+          </w:p>
+        </w:tc>
+        <w:tc>
+          <w:tcPr>
+            <w:tcW w:w="4552" w:type="dxa"/>
+            <w:tcBorders>
+              <w:left w:val="nil"/>
+            </w:tcBorders>
+          </w:tcPr>
+          <w:p>
+            <w:pPr>
+              <w:pStyle w:val="a3"/>
+              <w:rPr>
+                <w:sz w:val="21"/>
+                <w:szCs w:val="21"/>
+              </w:rPr>
+            </w:pPr>
+            <w:r>
+              <w:rPr>
+                <w:sz w:val="21"/>
+                <w:szCs w:val="21"/>
+              </w:rPr>
+              <w:t xml:space="preserve">2. </w:t>
+            </w:r>
+            <w:r>
+              <w:rPr>
+                <w:rFonts w:hint="eastAsia"/>
+                <w:sz w:val="21"/>
+                <w:szCs w:val="21"/>
+              </w:rPr>
+              <w:t>사용자 로그아웃 된다.</w:t>
+            </w:r>
+          </w:p>
+        </w:tc>
+      </w:tr>
+    </w:tbl>
+    <w:p>
+      <w:r>
+        <w:lastRenderedPageBreak/>
+        <w:br/>
+        <w:t>[</w:t>
+      </w:r>
+      <w:r>
+        <w:rPr>
+          <w:rFonts w:hint="eastAsia"/>
+        </w:rPr>
+        <w:t>회원 탈퇴</w:t>
+      </w:r>
+      <w:r>
+        <w:t>]</w:t>
+      </w:r>
+    </w:p>
+    <w:tbl>
+      <w:tblPr>
+        <w:tblStyle w:val="a6"/>
+        <w:tblW w:w="0" w:type="auto"/>
+        <w:tblLook w:val="04A0" w:firstRow="1" w:lastRow="0" w:firstColumn="1" w:lastColumn="0" w:noHBand="0" w:noVBand="1"/>
+      </w:tblPr>
+      <w:tblGrid>
+        <w:gridCol w:w="4379"/>
+        <w:gridCol w:w="4552"/>
+      </w:tblGrid>
+      <w:tr>
+        <w:tc>
+          <w:tcPr>
+            <w:tcW w:w="4379" w:type="dxa"/>
+            <w:tcBorders>
+              <w:top w:val="single" w:sz="4" w:space="0" w:color="000000"/>
+            </w:tcBorders>
+          </w:tcPr>
+          <w:p>
+            <w:pPr>
+              <w:pStyle w:val="a3"/>
+              <w:rPr>
+                <w:rFonts w:ascii="Noto Sans KR" w:eastAsia="Noto Sans KR" w:hAnsi="Noto Sans KR" w:cstheme="minorBidi"/>
+                <w:color w:val="7F7F7F" w:themeColor="background1" w:themeShade="7F"/>
+                <w:sz w:val="21"/>
+                <w:szCs w:val="21"/>
+              </w:rPr>
+            </w:pPr>
+            <w:r>
+              <w:rPr>
+                <w:rFonts w:hint="eastAsia"/>
+                <w:sz w:val="21"/>
+                <w:szCs w:val="21"/>
+              </w:rPr>
+              <w:t>회원</w:t>
+            </w:r>
+            <w:r>
+              <w:rPr>
+                <w:sz w:val="21"/>
+                <w:szCs w:val="21"/>
+              </w:rPr>
+              <w:t>’s Action</w:t>
+            </w:r>
+          </w:p>
+        </w:tc>
+        <w:tc>
+          <w:tcPr>
+            <w:tcW w:w="4552" w:type="dxa"/>
+            <w:tcBorders>
+              <w:top w:val="single" w:sz="4" w:space="0" w:color="000000"/>
+            </w:tcBorders>
+          </w:tcPr>
+          <w:p>
+            <w:pPr>
+              <w:pStyle w:val="a3"/>
+              <w:rPr>
+                <w:rFonts w:ascii="바탕체" w:eastAsia="바탕체" w:hAnsi="바탕체" w:cs="바탕체"/>
+                <w:b/>
+                <w:color w:val="7F7F7F" w:themeColor="background1" w:themeShade="7F"/>
+                <w:sz w:val="21"/>
+                <w:szCs w:val="21"/>
+              </w:rPr>
+            </w:pPr>
+            <w:r>
+              <w:rPr>
+                <w:sz w:val="21"/>
+                <w:szCs w:val="21"/>
+              </w:rPr>
+              <w:t>System Response</w:t>
             </w:r>
           </w:p>
         </w:tc>
@@ -6863,92 +7056,69 @@
       <w:tr>
         <w:tc>
           <w:tcPr>
-            <w:tcW w:w="1985" w:type="dxa"/>
-            <w:tcBorders>
-              <w:top w:val="dotted" w:sz="4" w:space="0" w:color="auto"/>
-              <w:left w:val="nil"/>
-              <w:bottom w:val="dotted" w:sz="4" w:space="0" w:color="auto"/>
-              <w:right w:val="nil"/>
-            </w:tcBorders>
-          </w:tcPr>
-          <w:p>
-            <w:pPr>
-              <w:pStyle w:val="a3"/>
-              <w:rPr>
-                <w:rFonts w:ascii="맑은 고딕" w:eastAsia="맑은 고딕" w:hAnsi="맑은 고딕" w:cs="맑은 고딕"/>
-                <w:kern w:val="2"/>
-                <w:sz w:val="21"/>
-                <w:szCs w:val="28"/>
-              </w:rPr>
-            </w:pPr>
-            <w:r>
-              <w:rPr>
-                <w:rFonts w:ascii="맑은 고딕" w:eastAsia="맑은 고딕" w:hAnsi="맑은 고딕" w:cs="맑은 고딕" w:hint="eastAsia"/>
-                <w:kern w:val="2"/>
-                <w:sz w:val="21"/>
-                <w:szCs w:val="28"/>
-              </w:rPr>
-              <w:t>로그인</w:t>
-            </w:r>
-          </w:p>
-        </w:tc>
-        <w:tc>
-          <w:tcPr>
-            <w:tcW w:w="6946" w:type="dxa"/>
-            <w:tcBorders>
-              <w:top w:val="dotted" w:sz="4" w:space="0" w:color="auto"/>
-              <w:left w:val="nil"/>
-              <w:bottom w:val="dotted" w:sz="4" w:space="0" w:color="auto"/>
-              <w:right w:val="nil"/>
-            </w:tcBorders>
-          </w:tcPr>
-          <w:p>
-            <w:pPr>
-              <w:pStyle w:val="a3"/>
-              <w:rPr>
-                <w:rFonts w:ascii="맑은 고딕" w:eastAsia="맑은 고딕" w:hAnsi="맑은 고딕" w:cs="맑은 고딕"/>
-                <w:kern w:val="2"/>
-                <w:sz w:val="21"/>
-                <w:szCs w:val="28"/>
-              </w:rPr>
-            </w:pPr>
-            <w:r>
-              <w:rPr>
-                <w:rFonts w:ascii="맑은 고딕" w:eastAsia="맑은 고딕" w:hAnsi="맑은 고딕" w:cs="맑은 고딕" w:hint="eastAsia"/>
-                <w:kern w:val="2"/>
-                <w:sz w:val="21"/>
-                <w:szCs w:val="28"/>
-              </w:rPr>
-              <w:t xml:space="preserve">회원은 등록한 </w:t>
-            </w:r>
-            <w:r>
-              <w:rPr>
-                <w:rFonts w:ascii="맑은 고딕" w:eastAsia="맑은 고딕" w:hAnsi="맑은 고딕" w:cs="맑은 고딕"/>
-                <w:kern w:val="2"/>
-                <w:sz w:val="21"/>
-                <w:szCs w:val="28"/>
-              </w:rPr>
-              <w:t>ID/Password</w:t>
-            </w:r>
-            <w:proofErr w:type="spellStart"/>
-            <w:r>
-              <w:rPr>
-                <w:rFonts w:ascii="맑은 고딕" w:eastAsia="맑은 고딕" w:hAnsi="맑은 고딕" w:cs="맑은 고딕" w:hint="eastAsia"/>
-                <w:kern w:val="2"/>
-                <w:sz w:val="21"/>
-                <w:szCs w:val="28"/>
-              </w:rPr>
-              <w:t>를</w:t>
-            </w:r>
-            <w:proofErr w:type="spellEnd"/>
-            <w:r>
-              <w:rPr>
-                <w:rFonts w:ascii="맑은 고딕" w:eastAsia="맑은 고딕" w:hAnsi="맑은 고딕" w:cs="맑은 고딕" w:hint="eastAsia"/>
-                <w:kern w:val="2"/>
-                <w:sz w:val="21"/>
-                <w:szCs w:val="28"/>
-              </w:rPr>
-              <w:t xml:space="preserve"> 이용해 로그인한다.</w:t>
+            <w:tcW w:w="4379" w:type="dxa"/>
+            <w:tcBorders>
+              <w:right w:val="nil"/>
+            </w:tcBorders>
+          </w:tcPr>
+          <w:p>
+            <w:pPr>
+              <w:pStyle w:val="a3"/>
+            </w:pPr>
+            <w:r>
+              <w:rPr>
+                <w:sz w:val="21"/>
+                <w:szCs w:val="21"/>
+              </w:rPr>
+              <w:t xml:space="preserve">1. </w:t>
+            </w:r>
+            <w:r>
+              <w:rPr>
+                <w:rFonts w:hint="eastAsia"/>
+                <w:sz w:val="21"/>
+                <w:szCs w:val="21"/>
+              </w:rPr>
+              <w:t>회원 탈퇴 버튼을 클릭한다.</w:t>
+            </w:r>
+          </w:p>
+        </w:tc>
+        <w:tc>
+          <w:tcPr>
+            <w:tcW w:w="4552" w:type="dxa"/>
+            <w:tcBorders>
+              <w:left w:val="nil"/>
+            </w:tcBorders>
+          </w:tcPr>
+          <w:p>
+            <w:pPr>
+              <w:pStyle w:val="a3"/>
+              <w:rPr>
+                <w:sz w:val="21"/>
+                <w:szCs w:val="21"/>
+              </w:rPr>
+            </w:pPr>
+            <w:r>
+              <w:rPr>
+                <w:rFonts w:hint="eastAsia"/>
+                <w:sz w:val="21"/>
+                <w:szCs w:val="21"/>
+              </w:rPr>
+              <w:t>2</w:t>
+            </w:r>
+            <w:r>
+              <w:rPr>
+                <w:sz w:val="21"/>
+                <w:szCs w:val="21"/>
+              </w:rPr>
+              <w:t xml:space="preserve">. </w:t>
+            </w:r>
+            <w:r>
+              <w:rPr>
+                <w:rFonts w:hint="eastAsia"/>
+                <w:sz w:val="21"/>
+                <w:szCs w:val="21"/>
+              </w:rPr>
+              <w:t>회원 가입된 회원에 대해 사이트에서 사용권한을 박탈한다.</w:t>
             </w:r>
           </w:p>
         </w:tc>
@@ -6956,1228 +7126,56 @@
       <w:tr>
         <w:tc>
           <w:tcPr>
-            <w:tcW w:w="1985" w:type="dxa"/>
-            <w:tcBorders>
-              <w:top w:val="dotted" w:sz="4" w:space="0" w:color="auto"/>
-              <w:left w:val="nil"/>
-              <w:bottom w:val="dotted" w:sz="4" w:space="0" w:color="auto"/>
-              <w:right w:val="nil"/>
-            </w:tcBorders>
-          </w:tcPr>
-          <w:p>
-            <w:pPr>
-              <w:pStyle w:val="a3"/>
-              <w:rPr>
-                <w:rFonts w:ascii="맑은 고딕" w:eastAsia="맑은 고딕" w:hAnsi="맑은 고딕" w:cs="맑은 고딕"/>
-                <w:kern w:val="2"/>
-                <w:sz w:val="21"/>
-                <w:szCs w:val="28"/>
-              </w:rPr>
-            </w:pPr>
-            <w:r>
-              <w:rPr>
-                <w:rFonts w:ascii="맑은 고딕" w:eastAsia="맑은 고딕" w:hAnsi="맑은 고딕" w:cs="맑은 고딕" w:hint="eastAsia"/>
-                <w:kern w:val="2"/>
-                <w:sz w:val="21"/>
-                <w:szCs w:val="28"/>
-              </w:rPr>
-              <w:t>로그아웃</w:t>
-            </w:r>
-          </w:p>
-        </w:tc>
-        <w:tc>
-          <w:tcPr>
-            <w:tcW w:w="6946" w:type="dxa"/>
-            <w:tcBorders>
-              <w:top w:val="dotted" w:sz="4" w:space="0" w:color="auto"/>
-              <w:left w:val="nil"/>
-              <w:bottom w:val="dotted" w:sz="4" w:space="0" w:color="auto"/>
-              <w:right w:val="nil"/>
-            </w:tcBorders>
-          </w:tcPr>
-          <w:p>
-            <w:pPr>
-              <w:pStyle w:val="a3"/>
-              <w:rPr>
-                <w:rFonts w:ascii="맑은 고딕" w:eastAsia="맑은 고딕" w:hAnsi="맑은 고딕" w:cs="맑은 고딕"/>
-                <w:kern w:val="2"/>
-                <w:sz w:val="21"/>
-                <w:szCs w:val="28"/>
-              </w:rPr>
-            </w:pPr>
-            <w:r>
-              <w:rPr>
-                <w:rFonts w:ascii="맑은 고딕" w:eastAsia="맑은 고딕" w:hAnsi="맑은 고딕" w:cs="맑은 고딕" w:hint="eastAsia"/>
-                <w:kern w:val="2"/>
-                <w:sz w:val="21"/>
-                <w:szCs w:val="28"/>
-              </w:rPr>
-              <w:t>회원은 사이트에서 로그아웃 할 수 있다.</w:t>
-            </w:r>
-          </w:p>
-        </w:tc>
-      </w:tr>
-      <w:tr>
-        <w:tc>
-          <w:tcPr>
-            <w:tcW w:w="1985" w:type="dxa"/>
-            <w:tcBorders>
-              <w:top w:val="dotted" w:sz="4" w:space="0" w:color="auto"/>
-              <w:left w:val="nil"/>
-              <w:bottom w:val="dotted" w:sz="4" w:space="0" w:color="auto"/>
-              <w:right w:val="nil"/>
-            </w:tcBorders>
-          </w:tcPr>
-          <w:p>
-            <w:pPr>
-              <w:pStyle w:val="a3"/>
-              <w:rPr>
-                <w:rFonts w:ascii="맑은 고딕" w:eastAsia="맑은 고딕" w:hAnsi="맑은 고딕" w:cs="맑은 고딕"/>
-                <w:kern w:val="2"/>
-                <w:sz w:val="21"/>
-                <w:szCs w:val="28"/>
-              </w:rPr>
-            </w:pPr>
-            <w:r>
-              <w:rPr>
-                <w:rFonts w:ascii="맑은 고딕" w:eastAsia="맑은 고딕" w:hAnsi="맑은 고딕" w:cs="맑은 고딕" w:hint="eastAsia"/>
-                <w:kern w:val="2"/>
-                <w:sz w:val="21"/>
-                <w:szCs w:val="28"/>
-              </w:rPr>
-              <w:lastRenderedPageBreak/>
-              <w:t>판매의류등록</w:t>
-            </w:r>
-          </w:p>
-        </w:tc>
-        <w:tc>
-          <w:tcPr>
-            <w:tcW w:w="6946" w:type="dxa"/>
-            <w:tcBorders>
-              <w:top w:val="dotted" w:sz="4" w:space="0" w:color="auto"/>
-              <w:left w:val="nil"/>
-              <w:bottom w:val="dotted" w:sz="4" w:space="0" w:color="auto"/>
-              <w:right w:val="nil"/>
-            </w:tcBorders>
-          </w:tcPr>
-          <w:p>
-            <w:pPr>
-              <w:pStyle w:val="a3"/>
-              <w:rPr>
-                <w:rFonts w:ascii="맑은 고딕" w:eastAsia="맑은 고딕" w:hAnsi="맑은 고딕" w:cs="맑은 고딕"/>
-                <w:kern w:val="2"/>
-                <w:sz w:val="21"/>
-                <w:szCs w:val="28"/>
-              </w:rPr>
-            </w:pPr>
-            <w:r>
-              <w:rPr>
-                <w:rFonts w:ascii="맑은 고딕" w:eastAsia="맑은 고딕" w:hAnsi="맑은 고딕" w:cs="맑은 고딕" w:hint="eastAsia"/>
-                <w:kern w:val="2"/>
-                <w:sz w:val="21"/>
-                <w:szCs w:val="28"/>
-              </w:rPr>
-              <w:t>회원은 판매하려는 의류를 등록할 수 있다.</w:t>
-            </w:r>
-            <w:r>
-              <w:rPr>
-                <w:rFonts w:ascii="맑은 고딕" w:eastAsia="맑은 고딕" w:hAnsi="맑은 고딕" w:cs="맑은 고딕"/>
-                <w:kern w:val="2"/>
-                <w:sz w:val="21"/>
-                <w:szCs w:val="28"/>
-              </w:rPr>
-              <w:t xml:space="preserve"> </w:t>
-            </w:r>
-            <w:r>
-              <w:rPr>
-                <w:rFonts w:ascii="맑은 고딕" w:eastAsia="맑은 고딕" w:hAnsi="맑은 고딕" w:cs="맑은 고딕" w:hint="eastAsia"/>
-                <w:kern w:val="2"/>
-                <w:sz w:val="21"/>
-                <w:szCs w:val="28"/>
-              </w:rPr>
-              <w:t>상품명,</w:t>
-            </w:r>
-            <w:r>
-              <w:rPr>
-                <w:rFonts w:ascii="맑은 고딕" w:eastAsia="맑은 고딕" w:hAnsi="맑은 고딕" w:cs="맑은 고딕"/>
-                <w:kern w:val="2"/>
-                <w:sz w:val="21"/>
-                <w:szCs w:val="28"/>
-              </w:rPr>
-              <w:t xml:space="preserve"> </w:t>
-            </w:r>
-            <w:proofErr w:type="spellStart"/>
-            <w:r>
-              <w:rPr>
-                <w:rFonts w:ascii="맑은 고딕" w:eastAsia="맑은 고딕" w:hAnsi="맑은 고딕" w:cs="맑은 고딕" w:hint="eastAsia"/>
-                <w:kern w:val="2"/>
-                <w:sz w:val="21"/>
-                <w:szCs w:val="28"/>
-              </w:rPr>
-              <w:t>제작회사명</w:t>
-            </w:r>
-            <w:proofErr w:type="spellEnd"/>
-            <w:r>
-              <w:rPr>
-                <w:rFonts w:ascii="맑은 고딕" w:eastAsia="맑은 고딕" w:hAnsi="맑은 고딕" w:cs="맑은 고딕" w:hint="eastAsia"/>
-                <w:kern w:val="2"/>
-                <w:sz w:val="21"/>
-                <w:szCs w:val="28"/>
-              </w:rPr>
-              <w:t>,</w:t>
-            </w:r>
-            <w:r>
-              <w:rPr>
-                <w:rFonts w:ascii="맑은 고딕" w:eastAsia="맑은 고딕" w:hAnsi="맑은 고딕" w:cs="맑은 고딕"/>
-                <w:kern w:val="2"/>
-                <w:sz w:val="21"/>
-                <w:szCs w:val="28"/>
-              </w:rPr>
-              <w:t xml:space="preserve"> </w:t>
-            </w:r>
-            <w:r>
-              <w:rPr>
-                <w:rFonts w:ascii="맑은 고딕" w:eastAsia="맑은 고딕" w:hAnsi="맑은 고딕" w:cs="맑은 고딕" w:hint="eastAsia"/>
-                <w:kern w:val="2"/>
-                <w:sz w:val="21"/>
-                <w:szCs w:val="28"/>
-              </w:rPr>
-              <w:t>가격,</w:t>
-            </w:r>
-            <w:r>
-              <w:rPr>
-                <w:rFonts w:ascii="맑은 고딕" w:eastAsia="맑은 고딕" w:hAnsi="맑은 고딕" w:cs="맑은 고딕"/>
-                <w:kern w:val="2"/>
-                <w:sz w:val="21"/>
-                <w:szCs w:val="28"/>
-              </w:rPr>
-              <w:t xml:space="preserve"> </w:t>
-            </w:r>
-            <w:r>
-              <w:rPr>
-                <w:rFonts w:ascii="맑은 고딕" w:eastAsia="맑은 고딕" w:hAnsi="맑은 고딕" w:cs="맑은 고딕" w:hint="eastAsia"/>
-                <w:kern w:val="2"/>
-                <w:sz w:val="21"/>
-                <w:szCs w:val="28"/>
-              </w:rPr>
-              <w:t xml:space="preserve">수량 </w:t>
-            </w:r>
-            <w:proofErr w:type="spellStart"/>
-            <w:r>
-              <w:rPr>
-                <w:rFonts w:ascii="맑은 고딕" w:eastAsia="맑은 고딕" w:hAnsi="맑은 고딕" w:cs="맑은 고딕" w:hint="eastAsia"/>
-                <w:kern w:val="2"/>
-                <w:sz w:val="21"/>
-                <w:szCs w:val="28"/>
-              </w:rPr>
-              <w:t>추가상품</w:t>
-            </w:r>
-            <w:proofErr w:type="spellEnd"/>
-            <w:r>
-              <w:rPr>
-                <w:rFonts w:ascii="맑은 고딕" w:eastAsia="맑은 고딕" w:hAnsi="맑은 고딕" w:cs="맑은 고딕" w:hint="eastAsia"/>
-                <w:kern w:val="2"/>
-                <w:sz w:val="21"/>
-                <w:szCs w:val="28"/>
-              </w:rPr>
-              <w:t>,</w:t>
-            </w:r>
-            <w:r>
-              <w:rPr>
-                <w:rFonts w:ascii="맑은 고딕" w:eastAsia="맑은 고딕" w:hAnsi="맑은 고딕" w:cs="맑은 고딕"/>
-                <w:kern w:val="2"/>
-                <w:sz w:val="21"/>
-                <w:szCs w:val="28"/>
-              </w:rPr>
-              <w:t xml:space="preserve"> </w:t>
-            </w:r>
-            <w:r>
-              <w:rPr>
-                <w:rFonts w:ascii="맑은 고딕" w:eastAsia="맑은 고딕" w:hAnsi="맑은 고딕" w:cs="맑은 고딕" w:hint="eastAsia"/>
-                <w:kern w:val="2"/>
-                <w:sz w:val="21"/>
-                <w:szCs w:val="28"/>
-              </w:rPr>
-              <w:t>추가상품가격,</w:t>
-            </w:r>
-            <w:r>
-              <w:rPr>
-                <w:rFonts w:ascii="맑은 고딕" w:eastAsia="맑은 고딕" w:hAnsi="맑은 고딕" w:cs="맑은 고딕"/>
-                <w:kern w:val="2"/>
-                <w:sz w:val="21"/>
-                <w:szCs w:val="28"/>
-              </w:rPr>
-              <w:t xml:space="preserve"> </w:t>
-            </w:r>
-            <w:proofErr w:type="spellStart"/>
-            <w:r>
-              <w:rPr>
-                <w:rFonts w:ascii="맑은 고딕" w:eastAsia="맑은 고딕" w:hAnsi="맑은 고딕" w:cs="맑은 고딕" w:hint="eastAsia"/>
-                <w:kern w:val="2"/>
-                <w:sz w:val="21"/>
-                <w:szCs w:val="28"/>
-              </w:rPr>
-              <w:t>판매정보일</w:t>
-            </w:r>
-            <w:proofErr w:type="spellEnd"/>
-            <w:r>
-              <w:rPr>
-                <w:rFonts w:ascii="맑은 고딕" w:eastAsia="맑은 고딕" w:hAnsi="맑은 고딕" w:cs="맑은 고딕" w:hint="eastAsia"/>
-                <w:kern w:val="2"/>
-                <w:sz w:val="21"/>
-                <w:szCs w:val="28"/>
-              </w:rPr>
-              <w:t xml:space="preserve"> 정보를 입력한다.</w:t>
-            </w:r>
-          </w:p>
-        </w:tc>
-      </w:tr>
-      <w:tr>
-        <w:tc>
-          <w:tcPr>
-            <w:tcW w:w="1985" w:type="dxa"/>
-            <w:tcBorders>
-              <w:top w:val="dotted" w:sz="4" w:space="0" w:color="auto"/>
-              <w:left w:val="nil"/>
-              <w:bottom w:val="dotted" w:sz="4" w:space="0" w:color="auto"/>
-              <w:right w:val="nil"/>
-            </w:tcBorders>
-          </w:tcPr>
-          <w:p>
-            <w:pPr>
-              <w:pStyle w:val="a3"/>
-              <w:rPr>
-                <w:rFonts w:ascii="맑은 고딕" w:eastAsia="맑은 고딕" w:hAnsi="맑은 고딕" w:cs="맑은 고딕"/>
-                <w:kern w:val="2"/>
-                <w:sz w:val="21"/>
-                <w:szCs w:val="28"/>
-              </w:rPr>
-            </w:pPr>
-            <w:r>
-              <w:rPr>
-                <w:rFonts w:ascii="맑은 고딕" w:eastAsia="맑은 고딕" w:hAnsi="맑은 고딕" w:cs="맑은 고딕" w:hint="eastAsia"/>
-                <w:kern w:val="2"/>
-                <w:sz w:val="21"/>
-                <w:szCs w:val="28"/>
-              </w:rPr>
-              <w:t>판매의류조회</w:t>
-            </w:r>
-          </w:p>
-        </w:tc>
-        <w:tc>
-          <w:tcPr>
-            <w:tcW w:w="6946" w:type="dxa"/>
-            <w:tcBorders>
-              <w:top w:val="dotted" w:sz="4" w:space="0" w:color="auto"/>
-              <w:left w:val="nil"/>
-              <w:bottom w:val="dotted" w:sz="4" w:space="0" w:color="auto"/>
-              <w:right w:val="nil"/>
-            </w:tcBorders>
-          </w:tcPr>
-          <w:p>
-            <w:pPr>
-              <w:pStyle w:val="a3"/>
-              <w:rPr>
-                <w:rFonts w:ascii="맑은 고딕" w:eastAsia="맑은 고딕" w:hAnsi="맑은 고딕" w:cs="맑은 고딕"/>
-                <w:kern w:val="2"/>
-                <w:sz w:val="21"/>
-                <w:szCs w:val="28"/>
-              </w:rPr>
-            </w:pPr>
-            <w:r>
-              <w:rPr>
-                <w:rFonts w:ascii="맑은 고딕" w:eastAsia="맑은 고딕" w:hAnsi="맑은 고딕" w:cs="맑은 고딕" w:hint="eastAsia"/>
-                <w:kern w:val="2"/>
-                <w:sz w:val="21"/>
-                <w:szCs w:val="28"/>
-              </w:rPr>
-              <w:t>회원은 자신이 등록한 판매중인 의류 상품 리스트를 조회 할 수 있다.</w:t>
-            </w:r>
-            <w:r>
-              <w:rPr>
-                <w:rFonts w:ascii="맑은 고딕" w:eastAsia="맑은 고딕" w:hAnsi="맑은 고딕" w:cs="맑은 고딕"/>
-                <w:kern w:val="2"/>
-                <w:sz w:val="21"/>
-                <w:szCs w:val="28"/>
-              </w:rPr>
-              <w:t xml:space="preserve"> </w:t>
-            </w:r>
-          </w:p>
-        </w:tc>
-      </w:tr>
-      <w:tr>
-        <w:tc>
-          <w:tcPr>
-            <w:tcW w:w="1985" w:type="dxa"/>
-            <w:tcBorders>
-              <w:top w:val="dotted" w:sz="4" w:space="0" w:color="auto"/>
-              <w:left w:val="nil"/>
-              <w:bottom w:val="dotted" w:sz="4" w:space="0" w:color="auto"/>
-              <w:right w:val="nil"/>
-            </w:tcBorders>
-          </w:tcPr>
-          <w:p>
-            <w:pPr>
-              <w:pStyle w:val="a3"/>
-              <w:rPr>
-                <w:rFonts w:ascii="맑은 고딕" w:eastAsia="맑은 고딕" w:hAnsi="맑은 고딕" w:cs="맑은 고딕"/>
-                <w:kern w:val="2"/>
-                <w:sz w:val="21"/>
-                <w:szCs w:val="28"/>
-              </w:rPr>
-            </w:pPr>
-            <w:r>
-              <w:rPr>
-                <w:rFonts w:ascii="맑은 고딕" w:eastAsia="맑은 고딕" w:hAnsi="맑은 고딕" w:cs="맑은 고딕" w:hint="eastAsia"/>
-                <w:kern w:val="2"/>
-                <w:sz w:val="21"/>
-                <w:szCs w:val="28"/>
-              </w:rPr>
-              <w:t>판매의류수정</w:t>
-            </w:r>
-          </w:p>
-        </w:tc>
-        <w:tc>
-          <w:tcPr>
-            <w:tcW w:w="6946" w:type="dxa"/>
-            <w:tcBorders>
-              <w:top w:val="dotted" w:sz="4" w:space="0" w:color="auto"/>
-              <w:left w:val="nil"/>
-              <w:bottom w:val="dotted" w:sz="4" w:space="0" w:color="auto"/>
-              <w:right w:val="nil"/>
-            </w:tcBorders>
-          </w:tcPr>
-          <w:p>
-            <w:pPr>
-              <w:pStyle w:val="a3"/>
-              <w:rPr>
-                <w:rFonts w:ascii="맑은 고딕" w:eastAsia="맑은 고딕" w:hAnsi="맑은 고딕" w:cs="맑은 고딕"/>
-                <w:kern w:val="2"/>
-                <w:sz w:val="21"/>
-                <w:szCs w:val="28"/>
-              </w:rPr>
-            </w:pPr>
-            <w:r>
-              <w:rPr>
-                <w:rFonts w:ascii="맑은 고딕" w:eastAsia="맑은 고딕" w:hAnsi="맑은 고딕" w:cs="맑은 고딕" w:hint="eastAsia"/>
-                <w:kern w:val="2"/>
-                <w:sz w:val="21"/>
-                <w:szCs w:val="28"/>
-              </w:rPr>
-              <w:t>회원은 자신이 등록한 상품들에 대한 모든 항목을 수정할 수 있다.</w:t>
-            </w:r>
-          </w:p>
-        </w:tc>
-      </w:tr>
-      <w:tr>
-        <w:tc>
-          <w:tcPr>
-            <w:tcW w:w="1985" w:type="dxa"/>
-            <w:tcBorders>
-              <w:top w:val="dotted" w:sz="4" w:space="0" w:color="auto"/>
-              <w:left w:val="nil"/>
-              <w:bottom w:val="dotted" w:sz="4" w:space="0" w:color="auto"/>
-              <w:right w:val="nil"/>
-            </w:tcBorders>
-          </w:tcPr>
-          <w:p>
-            <w:pPr>
-              <w:pStyle w:val="a3"/>
-              <w:rPr>
-                <w:rFonts w:ascii="맑은 고딕" w:eastAsia="맑은 고딕" w:hAnsi="맑은 고딕" w:cs="맑은 고딕"/>
-                <w:kern w:val="2"/>
-                <w:sz w:val="21"/>
-                <w:szCs w:val="28"/>
-              </w:rPr>
-            </w:pPr>
-            <w:r>
-              <w:rPr>
-                <w:rFonts w:ascii="맑은 고딕" w:eastAsia="맑은 고딕" w:hAnsi="맑은 고딕" w:cs="맑은 고딕" w:hint="eastAsia"/>
-                <w:kern w:val="2"/>
-                <w:sz w:val="21"/>
-                <w:szCs w:val="28"/>
-              </w:rPr>
-              <w:t>판매완료상</w:t>
-            </w:r>
-            <w:r>
-              <w:rPr>
-                <w:rFonts w:ascii="맑은 고딕" w:eastAsia="맑은 고딕" w:hAnsi="맑은 고딕" w:cs="맑은 고딕" w:hint="eastAsia"/>
-                <w:kern w:val="2"/>
-                <w:sz w:val="21"/>
-                <w:szCs w:val="28"/>
-              </w:rPr>
-              <w:t>품조회</w:t>
-            </w:r>
-          </w:p>
-        </w:tc>
-        <w:tc>
-          <w:tcPr>
-            <w:tcW w:w="6946" w:type="dxa"/>
-            <w:tcBorders>
-              <w:top w:val="dotted" w:sz="4" w:space="0" w:color="auto"/>
-              <w:left w:val="nil"/>
-              <w:bottom w:val="dotted" w:sz="4" w:space="0" w:color="auto"/>
-              <w:right w:val="nil"/>
-            </w:tcBorders>
-          </w:tcPr>
-          <w:p>
-            <w:pPr>
-              <w:pStyle w:val="a3"/>
-              <w:rPr>
-                <w:rFonts w:ascii="맑은 고딕" w:eastAsia="맑은 고딕" w:hAnsi="맑은 고딕" w:cs="맑은 고딕"/>
-                <w:kern w:val="2"/>
-                <w:sz w:val="21"/>
-                <w:szCs w:val="28"/>
-              </w:rPr>
-            </w:pPr>
-            <w:r>
-              <w:rPr>
-                <w:rFonts w:ascii="맑은 고딕" w:eastAsia="맑은 고딕" w:hAnsi="맑은 고딕" w:cs="맑은 고딕" w:hint="eastAsia"/>
-                <w:kern w:val="2"/>
-                <w:sz w:val="21"/>
-                <w:szCs w:val="28"/>
-              </w:rPr>
-              <w:t xml:space="preserve">회원은 자신이 </w:t>
-            </w:r>
-            <w:proofErr w:type="spellStart"/>
-            <w:r>
-              <w:rPr>
-                <w:rFonts w:ascii="맑은 고딕" w:eastAsia="맑은 고딕" w:hAnsi="맑은 고딕" w:cs="맑은 고딕" w:hint="eastAsia"/>
-                <w:kern w:val="2"/>
-                <w:sz w:val="21"/>
-                <w:szCs w:val="28"/>
-              </w:rPr>
-              <w:t>판매완료한</w:t>
-            </w:r>
-            <w:proofErr w:type="spellEnd"/>
-            <w:r>
-              <w:rPr>
-                <w:rFonts w:ascii="맑은 고딕" w:eastAsia="맑은 고딕" w:hAnsi="맑은 고딕" w:cs="맑은 고딕" w:hint="eastAsia"/>
-                <w:kern w:val="2"/>
-                <w:sz w:val="21"/>
-                <w:szCs w:val="28"/>
-              </w:rPr>
-              <w:t xml:space="preserve"> 의류 상품을 조회 할 수 있다.</w:t>
-            </w:r>
-            <w:r>
-              <w:rPr>
-                <w:rFonts w:ascii="맑은 고딕" w:eastAsia="맑은 고딕" w:hAnsi="맑은 고딕" w:cs="맑은 고딕"/>
-                <w:kern w:val="2"/>
-                <w:sz w:val="21"/>
-                <w:szCs w:val="28"/>
-              </w:rPr>
-              <w:t xml:space="preserve"> </w:t>
-            </w:r>
-          </w:p>
-        </w:tc>
-      </w:tr>
-      <w:tr>
-        <w:tc>
-          <w:tcPr>
-            <w:tcW w:w="1985" w:type="dxa"/>
-            <w:tcBorders>
-              <w:top w:val="dotted" w:sz="4" w:space="0" w:color="auto"/>
-              <w:left w:val="nil"/>
-              <w:bottom w:val="dotted" w:sz="4" w:space="0" w:color="auto"/>
-              <w:right w:val="nil"/>
-            </w:tcBorders>
-          </w:tcPr>
-          <w:p>
-            <w:pPr>
-              <w:pStyle w:val="a3"/>
-              <w:rPr>
-                <w:rFonts w:ascii="맑은 고딕" w:eastAsia="맑은 고딕" w:hAnsi="맑은 고딕" w:cs="맑은 고딕"/>
-                <w:kern w:val="2"/>
-                <w:sz w:val="21"/>
-                <w:szCs w:val="28"/>
-              </w:rPr>
-            </w:pPr>
-            <w:r>
-              <w:rPr>
-                <w:rFonts w:ascii="맑은 고딕" w:eastAsia="맑은 고딕" w:hAnsi="맑은 고딕" w:cs="맑은 고딕" w:hint="eastAsia"/>
-                <w:kern w:val="2"/>
-                <w:sz w:val="21"/>
-                <w:szCs w:val="28"/>
-              </w:rPr>
-              <w:t>상품구매</w:t>
-            </w:r>
-          </w:p>
-        </w:tc>
-        <w:tc>
-          <w:tcPr>
-            <w:tcW w:w="6946" w:type="dxa"/>
-            <w:tcBorders>
-              <w:top w:val="dotted" w:sz="4" w:space="0" w:color="auto"/>
-              <w:left w:val="nil"/>
-              <w:bottom w:val="dotted" w:sz="4" w:space="0" w:color="auto"/>
-              <w:right w:val="nil"/>
-            </w:tcBorders>
-          </w:tcPr>
-          <w:p>
-            <w:pPr>
-              <w:pStyle w:val="a3"/>
-              <w:rPr>
-                <w:rFonts w:ascii="맑은 고딕" w:eastAsia="맑은 고딕" w:hAnsi="맑은 고딕" w:cs="맑은 고딕"/>
-                <w:kern w:val="2"/>
-                <w:sz w:val="21"/>
-                <w:szCs w:val="28"/>
-              </w:rPr>
-            </w:pPr>
-            <w:r>
-              <w:rPr>
-                <w:rFonts w:ascii="맑은 고딕" w:eastAsia="맑은 고딕" w:hAnsi="맑은 고딕" w:cs="맑은 고딕" w:hint="eastAsia"/>
-                <w:kern w:val="2"/>
-                <w:sz w:val="21"/>
-                <w:szCs w:val="28"/>
-              </w:rPr>
-              <w:t xml:space="preserve">회원은 </w:t>
-            </w:r>
-            <w:r>
-              <w:rPr>
-                <w:rFonts w:ascii="맑은 고딕" w:eastAsia="맑은 고딕" w:hAnsi="맑은 고딕" w:cs="맑은 고딕" w:hint="eastAsia"/>
-                <w:kern w:val="2"/>
-                <w:sz w:val="21"/>
-                <w:szCs w:val="28"/>
-              </w:rPr>
-              <w:t xml:space="preserve">구매를 원하는 상품에 대한 </w:t>
-            </w:r>
-            <w:r>
-              <w:rPr>
-                <w:rFonts w:ascii="맑은 고딕" w:eastAsia="맑은 고딕" w:hAnsi="맑은 고딕" w:cs="맑은 고딕" w:hint="eastAsia"/>
-                <w:kern w:val="2"/>
-                <w:sz w:val="21"/>
-                <w:szCs w:val="28"/>
-              </w:rPr>
-              <w:t xml:space="preserve">결제 페이지로 이동 할 수 </w:t>
-            </w:r>
-            <w:proofErr w:type="spellStart"/>
-            <w:r>
-              <w:rPr>
-                <w:rFonts w:ascii="맑은 고딕" w:eastAsia="맑은 고딕" w:hAnsi="맑은 고딕" w:cs="맑은 고딕" w:hint="eastAsia"/>
-                <w:kern w:val="2"/>
-                <w:sz w:val="21"/>
-                <w:szCs w:val="28"/>
-              </w:rPr>
-              <w:t>있게한다</w:t>
-            </w:r>
-            <w:proofErr w:type="spellEnd"/>
-            <w:r>
-              <w:rPr>
-                <w:rFonts w:ascii="맑은 고딕" w:eastAsia="맑은 고딕" w:hAnsi="맑은 고딕" w:cs="맑은 고딕" w:hint="eastAsia"/>
-                <w:kern w:val="2"/>
-                <w:sz w:val="21"/>
-                <w:szCs w:val="28"/>
-              </w:rPr>
-              <w:t>.</w:t>
-            </w:r>
-          </w:p>
-        </w:tc>
-      </w:tr>
-      <w:tr>
-        <w:tc>
-          <w:tcPr>
-            <w:tcW w:w="1985" w:type="dxa"/>
-            <w:tcBorders>
-              <w:top w:val="dotted" w:sz="4" w:space="0" w:color="auto"/>
-              <w:left w:val="nil"/>
-              <w:bottom w:val="dotted" w:sz="4" w:space="0" w:color="auto"/>
-              <w:right w:val="nil"/>
-            </w:tcBorders>
-          </w:tcPr>
-          <w:p>
-            <w:pPr>
-              <w:pStyle w:val="a3"/>
-              <w:rPr>
-                <w:rFonts w:ascii="맑은 고딕" w:eastAsia="맑은 고딕" w:hAnsi="맑은 고딕" w:cs="맑은 고딕"/>
-                <w:kern w:val="2"/>
-                <w:sz w:val="21"/>
-                <w:szCs w:val="28"/>
-              </w:rPr>
-            </w:pPr>
-            <w:r>
-              <w:rPr>
-                <w:rFonts w:ascii="맑은 고딕" w:eastAsia="맑은 고딕" w:hAnsi="맑은 고딕" w:cs="맑은 고딕" w:hint="eastAsia"/>
-                <w:kern w:val="2"/>
-                <w:sz w:val="21"/>
-                <w:szCs w:val="28"/>
-              </w:rPr>
-              <w:t>결제</w:t>
-            </w:r>
-          </w:p>
-        </w:tc>
-        <w:tc>
-          <w:tcPr>
-            <w:tcW w:w="6946" w:type="dxa"/>
-            <w:tcBorders>
-              <w:top w:val="dotted" w:sz="4" w:space="0" w:color="auto"/>
-              <w:left w:val="nil"/>
-              <w:bottom w:val="dotted" w:sz="4" w:space="0" w:color="auto"/>
-              <w:right w:val="nil"/>
-            </w:tcBorders>
-          </w:tcPr>
-          <w:p>
-            <w:pPr>
-              <w:pStyle w:val="a3"/>
-              <w:rPr>
-                <w:rFonts w:ascii="맑은 고딕" w:eastAsia="맑은 고딕" w:hAnsi="맑은 고딕" w:cs="맑은 고딕"/>
-                <w:kern w:val="2"/>
-                <w:sz w:val="21"/>
-                <w:szCs w:val="28"/>
-              </w:rPr>
-            </w:pPr>
-            <w:r>
-              <w:rPr>
-                <w:rFonts w:ascii="맑은 고딕" w:eastAsia="맑은 고딕" w:hAnsi="맑은 고딕" w:cs="맑은 고딕" w:hint="eastAsia"/>
-                <w:kern w:val="2"/>
-                <w:sz w:val="21"/>
-                <w:szCs w:val="28"/>
-              </w:rPr>
-              <w:t>결제 시 포인트 사용을 선택할 수 있다.</w:t>
-            </w:r>
-          </w:p>
-        </w:tc>
-      </w:tr>
-      <w:tr>
-        <w:tc>
-          <w:tcPr>
-            <w:tcW w:w="1985" w:type="dxa"/>
-            <w:tcBorders>
-              <w:top w:val="dotted" w:sz="4" w:space="0" w:color="auto"/>
-              <w:left w:val="nil"/>
-              <w:bottom w:val="dotted" w:sz="4" w:space="0" w:color="auto"/>
-              <w:right w:val="nil"/>
-            </w:tcBorders>
-          </w:tcPr>
-          <w:p>
-            <w:pPr>
-              <w:pStyle w:val="a3"/>
-              <w:rPr>
-                <w:rFonts w:ascii="맑은 고딕" w:eastAsia="맑은 고딕" w:hAnsi="맑은 고딕" w:cs="맑은 고딕"/>
-                <w:kern w:val="2"/>
-                <w:sz w:val="21"/>
-                <w:szCs w:val="28"/>
-              </w:rPr>
-            </w:pPr>
-            <w:r>
-              <w:rPr>
-                <w:rFonts w:ascii="맑은 고딕" w:eastAsia="맑은 고딕" w:hAnsi="맑은 고딕" w:cs="맑은 고딕" w:hint="eastAsia"/>
-                <w:kern w:val="2"/>
-                <w:sz w:val="21"/>
-                <w:szCs w:val="28"/>
-              </w:rPr>
-              <w:t>구매내역조회</w:t>
-            </w:r>
-          </w:p>
-        </w:tc>
-        <w:tc>
-          <w:tcPr>
-            <w:tcW w:w="6946" w:type="dxa"/>
-            <w:tcBorders>
-              <w:top w:val="dotted" w:sz="4" w:space="0" w:color="auto"/>
-              <w:left w:val="nil"/>
-              <w:bottom w:val="dotted" w:sz="4" w:space="0" w:color="auto"/>
-              <w:right w:val="nil"/>
-            </w:tcBorders>
-          </w:tcPr>
-          <w:p>
-            <w:pPr>
-              <w:pStyle w:val="a3"/>
-              <w:rPr>
-                <w:rFonts w:ascii="맑은 고딕" w:eastAsia="맑은 고딕" w:hAnsi="맑은 고딕" w:cs="맑은 고딕"/>
-                <w:kern w:val="2"/>
-                <w:sz w:val="21"/>
-                <w:szCs w:val="28"/>
-              </w:rPr>
-            </w:pPr>
-            <w:r>
-              <w:rPr>
-                <w:rFonts w:ascii="맑은 고딕" w:eastAsia="맑은 고딕" w:hAnsi="맑은 고딕" w:cs="맑은 고딕" w:hint="eastAsia"/>
-                <w:kern w:val="2"/>
-                <w:sz w:val="21"/>
-                <w:szCs w:val="28"/>
-              </w:rPr>
-              <w:t>회원은 구매내역</w:t>
-            </w:r>
-            <w:r>
-              <w:rPr>
-                <w:rFonts w:ascii="맑은 고딕" w:eastAsia="맑은 고딕" w:hAnsi="맑은 고딕" w:cs="맑은 고딕" w:hint="eastAsia"/>
-                <w:kern w:val="2"/>
-                <w:sz w:val="21"/>
-                <w:szCs w:val="28"/>
-              </w:rPr>
-              <w:t>(</w:t>
-            </w:r>
-            <w:r>
-              <w:rPr>
-                <w:rFonts w:ascii="맑은 고딕" w:eastAsia="맑은 고딕" w:hAnsi="맑은 고딕" w:cs="맑은 고딕"/>
-                <w:kern w:val="2"/>
-                <w:sz w:val="21"/>
-                <w:szCs w:val="28"/>
-              </w:rPr>
-              <w:t xml:space="preserve">상품명, </w:t>
-            </w:r>
-            <w:proofErr w:type="spellStart"/>
-            <w:r>
-              <w:rPr>
-                <w:rFonts w:ascii="맑은 고딕" w:eastAsia="맑은 고딕" w:hAnsi="맑은 고딕" w:cs="맑은 고딕"/>
-                <w:kern w:val="2"/>
-                <w:sz w:val="21"/>
-                <w:szCs w:val="28"/>
-              </w:rPr>
-              <w:t>제작회사명</w:t>
-            </w:r>
-            <w:proofErr w:type="spellEnd"/>
-            <w:r>
-              <w:rPr>
-                <w:rFonts w:ascii="맑은 고딕" w:eastAsia="맑은 고딕" w:hAnsi="맑은 고딕" w:cs="맑은 고딕"/>
-                <w:kern w:val="2"/>
-                <w:sz w:val="21"/>
-                <w:szCs w:val="28"/>
-              </w:rPr>
-              <w:t>, 판매자, 가격, 평균 구매만족도, 구매일</w:t>
-            </w:r>
-            <w:r>
-              <w:rPr>
-                <w:rFonts w:ascii="맑은 고딕" w:eastAsia="맑은 고딕" w:hAnsi="맑은 고딕" w:cs="맑은 고딕" w:hint="eastAsia"/>
-                <w:kern w:val="2"/>
-                <w:sz w:val="21"/>
-                <w:szCs w:val="28"/>
-              </w:rPr>
-              <w:t>)을 조회 할 수 있다.</w:t>
-            </w:r>
-          </w:p>
-        </w:tc>
-      </w:tr>
-      <w:tr>
-        <w:tc>
-          <w:tcPr>
-            <w:tcW w:w="1985" w:type="dxa"/>
-            <w:tcBorders>
-              <w:top w:val="dotted" w:sz="4" w:space="0" w:color="auto"/>
-              <w:left w:val="nil"/>
-              <w:bottom w:val="dotted" w:sz="4" w:space="0" w:color="auto"/>
-              <w:right w:val="nil"/>
-            </w:tcBorders>
-          </w:tcPr>
-          <w:p>
-            <w:pPr>
-              <w:pStyle w:val="a3"/>
-              <w:rPr>
-                <w:rFonts w:ascii="맑은 고딕" w:eastAsia="맑은 고딕" w:hAnsi="맑은 고딕" w:cs="맑은 고딕"/>
-                <w:kern w:val="2"/>
-                <w:sz w:val="21"/>
-                <w:szCs w:val="28"/>
-              </w:rPr>
-            </w:pPr>
-            <w:r>
-              <w:rPr>
-                <w:rFonts w:ascii="맑은 고딕" w:eastAsia="맑은 고딕" w:hAnsi="맑은 고딕" w:cs="맑은 고딕" w:hint="eastAsia"/>
-                <w:kern w:val="2"/>
-                <w:sz w:val="21"/>
-                <w:szCs w:val="28"/>
-              </w:rPr>
-              <w:t>환불</w:t>
-            </w:r>
-          </w:p>
-        </w:tc>
-        <w:tc>
-          <w:tcPr>
-            <w:tcW w:w="6946" w:type="dxa"/>
-            <w:tcBorders>
-              <w:top w:val="dotted" w:sz="4" w:space="0" w:color="auto"/>
-              <w:left w:val="nil"/>
-              <w:bottom w:val="dotted" w:sz="4" w:space="0" w:color="auto"/>
-              <w:right w:val="nil"/>
-            </w:tcBorders>
-          </w:tcPr>
-          <w:p>
-            <w:pPr>
-              <w:pStyle w:val="a3"/>
-              <w:rPr>
-                <w:rFonts w:ascii="맑은 고딕" w:eastAsia="맑은 고딕" w:hAnsi="맑은 고딕" w:cs="맑은 고딕"/>
-                <w:kern w:val="2"/>
-                <w:sz w:val="21"/>
-                <w:szCs w:val="28"/>
-              </w:rPr>
-            </w:pPr>
-            <w:r>
-              <w:rPr>
-                <w:rFonts w:ascii="맑은 고딕" w:eastAsia="맑은 고딕" w:hAnsi="맑은 고딕" w:cs="맑은 고딕" w:hint="eastAsia"/>
-                <w:kern w:val="2"/>
-                <w:sz w:val="21"/>
-                <w:szCs w:val="28"/>
-              </w:rPr>
-              <w:t xml:space="preserve">회원은 구매내역 중 하나를 선택하여 구입 한지 </w:t>
-            </w:r>
-            <w:r>
-              <w:rPr>
-                <w:rFonts w:ascii="맑은 고딕" w:eastAsia="맑은 고딕" w:hAnsi="맑은 고딕" w:cs="맑은 고딕"/>
-                <w:kern w:val="2"/>
-                <w:sz w:val="21"/>
-                <w:szCs w:val="28"/>
-              </w:rPr>
-              <w:t>4</w:t>
-            </w:r>
-            <w:r>
-              <w:rPr>
-                <w:rFonts w:ascii="맑은 고딕" w:eastAsia="맑은 고딕" w:hAnsi="맑은 고딕" w:cs="맑은 고딕" w:hint="eastAsia"/>
-                <w:kern w:val="2"/>
-                <w:sz w:val="21"/>
-                <w:szCs w:val="28"/>
-              </w:rPr>
-              <w:t>주가 되지않은 상품에 대해 환불을 신청 할 수 있다.</w:t>
-            </w:r>
-          </w:p>
-        </w:tc>
-      </w:tr>
-      <w:tr>
-        <w:tc>
-          <w:tcPr>
-            <w:tcW w:w="1985" w:type="dxa"/>
-            <w:tcBorders>
-              <w:top w:val="dotted" w:sz="4" w:space="0" w:color="auto"/>
-              <w:left w:val="nil"/>
-              <w:bottom w:val="dotted" w:sz="4" w:space="0" w:color="auto"/>
-              <w:right w:val="nil"/>
-            </w:tcBorders>
-          </w:tcPr>
-          <w:p>
-            <w:pPr>
-              <w:pStyle w:val="a3"/>
-              <w:rPr>
-                <w:rFonts w:ascii="맑은 고딕" w:eastAsia="맑은 고딕" w:hAnsi="맑은 고딕" w:cs="맑은 고딕"/>
-                <w:kern w:val="2"/>
-                <w:sz w:val="21"/>
-                <w:szCs w:val="28"/>
-              </w:rPr>
-            </w:pPr>
-            <w:r>
-              <w:rPr>
-                <w:rFonts w:ascii="맑은 고딕" w:eastAsia="맑은 고딕" w:hAnsi="맑은 고딕" w:cs="맑은 고딕" w:hint="eastAsia"/>
-                <w:kern w:val="2"/>
-                <w:sz w:val="21"/>
-                <w:szCs w:val="28"/>
-              </w:rPr>
-              <w:t>구매내역삭제</w:t>
-            </w:r>
-          </w:p>
-        </w:tc>
-        <w:tc>
-          <w:tcPr>
-            <w:tcW w:w="6946" w:type="dxa"/>
-            <w:tcBorders>
-              <w:top w:val="dotted" w:sz="4" w:space="0" w:color="auto"/>
-              <w:left w:val="nil"/>
-              <w:bottom w:val="dotted" w:sz="4" w:space="0" w:color="auto"/>
-              <w:right w:val="nil"/>
-            </w:tcBorders>
-          </w:tcPr>
-          <w:p>
-            <w:pPr>
-              <w:pStyle w:val="a3"/>
-              <w:rPr>
-                <w:rFonts w:ascii="맑은 고딕" w:eastAsia="맑은 고딕" w:hAnsi="맑은 고딕" w:cs="맑은 고딕"/>
-                <w:kern w:val="2"/>
-                <w:sz w:val="21"/>
-                <w:szCs w:val="28"/>
-              </w:rPr>
-            </w:pPr>
-            <w:r>
-              <w:rPr>
-                <w:rFonts w:ascii="맑은 고딕" w:eastAsia="맑은 고딕" w:hAnsi="맑은 고딕" w:cs="맑은 고딕" w:hint="eastAsia"/>
-                <w:kern w:val="2"/>
-                <w:sz w:val="21"/>
-                <w:szCs w:val="28"/>
-              </w:rPr>
-              <w:t xml:space="preserve">3개월이 지난 </w:t>
-            </w:r>
-            <w:proofErr w:type="spellStart"/>
-            <w:r>
-              <w:rPr>
-                <w:rFonts w:ascii="맑은 고딕" w:eastAsia="맑은 고딕" w:hAnsi="맑은 고딕" w:cs="맑은 고딕" w:hint="eastAsia"/>
-                <w:kern w:val="2"/>
-                <w:sz w:val="21"/>
-                <w:szCs w:val="28"/>
-              </w:rPr>
-              <w:t>구매거래</w:t>
-            </w:r>
-            <w:proofErr w:type="spellEnd"/>
-            <w:r>
-              <w:rPr>
-                <w:rFonts w:ascii="맑은 고딕" w:eastAsia="맑은 고딕" w:hAnsi="맑은 고딕" w:cs="맑은 고딕" w:hint="eastAsia"/>
-                <w:kern w:val="2"/>
-                <w:sz w:val="21"/>
-                <w:szCs w:val="28"/>
-              </w:rPr>
-              <w:t xml:space="preserve"> 내역부터 임의로 삭제가 가능하다.</w:t>
-            </w:r>
-          </w:p>
-        </w:tc>
-      </w:tr>
-      <w:tr>
-        <w:tc>
-          <w:tcPr>
-            <w:tcW w:w="1985" w:type="dxa"/>
-            <w:tcBorders>
-              <w:top w:val="dotted" w:sz="4" w:space="0" w:color="auto"/>
-              <w:left w:val="nil"/>
-              <w:bottom w:val="dotted" w:sz="4" w:space="0" w:color="auto"/>
-              <w:right w:val="nil"/>
-            </w:tcBorders>
-          </w:tcPr>
-          <w:p>
-            <w:pPr>
-              <w:pStyle w:val="a3"/>
-              <w:rPr>
-                <w:rFonts w:ascii="맑은 고딕" w:eastAsia="맑은 고딕" w:hAnsi="맑은 고딕" w:cs="맑은 고딕"/>
-                <w:kern w:val="2"/>
-                <w:sz w:val="21"/>
-                <w:szCs w:val="28"/>
-              </w:rPr>
-            </w:pPr>
-            <w:r>
-              <w:rPr>
-                <w:rFonts w:ascii="맑은 고딕" w:eastAsia="맑은 고딕" w:hAnsi="맑은 고딕" w:cs="맑은 고딕" w:hint="eastAsia"/>
-                <w:kern w:val="2"/>
-                <w:sz w:val="21"/>
-                <w:szCs w:val="28"/>
-              </w:rPr>
-              <w:t>추가상품선택</w:t>
-            </w:r>
-          </w:p>
-        </w:tc>
-        <w:tc>
-          <w:tcPr>
-            <w:tcW w:w="6946" w:type="dxa"/>
-            <w:tcBorders>
-              <w:top w:val="dotted" w:sz="4" w:space="0" w:color="auto"/>
-              <w:left w:val="nil"/>
-              <w:bottom w:val="dotted" w:sz="4" w:space="0" w:color="auto"/>
-              <w:right w:val="nil"/>
-            </w:tcBorders>
-          </w:tcPr>
-          <w:p>
-            <w:pPr>
-              <w:pStyle w:val="a3"/>
-              <w:rPr>
-                <w:rFonts w:ascii="맑은 고딕" w:eastAsia="맑은 고딕" w:hAnsi="맑은 고딕" w:cs="맑은 고딕"/>
-                <w:kern w:val="2"/>
-                <w:sz w:val="21"/>
-                <w:szCs w:val="28"/>
-              </w:rPr>
-            </w:pPr>
-            <w:r>
-              <w:rPr>
-                <w:rFonts w:ascii="맑은 고딕" w:eastAsia="맑은 고딕" w:hAnsi="맑은 고딕" w:cs="맑은 고딕" w:hint="eastAsia"/>
-                <w:kern w:val="2"/>
-                <w:sz w:val="21"/>
-                <w:szCs w:val="28"/>
-              </w:rPr>
-              <w:t xml:space="preserve">상품 구매 시 판매자가 등록한 </w:t>
-            </w:r>
-            <w:proofErr w:type="spellStart"/>
-            <w:r>
-              <w:rPr>
-                <w:rFonts w:ascii="맑은 고딕" w:eastAsia="맑은 고딕" w:hAnsi="맑은 고딕" w:cs="맑은 고딕" w:hint="eastAsia"/>
-                <w:kern w:val="2"/>
-                <w:sz w:val="21"/>
-                <w:szCs w:val="28"/>
-              </w:rPr>
-              <w:t>추가상품을</w:t>
-            </w:r>
-            <w:proofErr w:type="spellEnd"/>
-            <w:r>
-              <w:rPr>
-                <w:rFonts w:ascii="맑은 고딕" w:eastAsia="맑은 고딕" w:hAnsi="맑은 고딕" w:cs="맑은 고딕" w:hint="eastAsia"/>
-                <w:kern w:val="2"/>
-                <w:sz w:val="21"/>
-                <w:szCs w:val="28"/>
-              </w:rPr>
-              <w:t xml:space="preserve"> 선택하여 같이 구매할 수 있다.</w:t>
-            </w:r>
-            <w:r>
-              <w:rPr>
-                <w:rFonts w:ascii="맑은 고딕" w:eastAsia="맑은 고딕" w:hAnsi="맑은 고딕" w:cs="맑은 고딕"/>
-                <w:kern w:val="2"/>
-                <w:sz w:val="21"/>
-                <w:szCs w:val="28"/>
-              </w:rPr>
-              <w:t xml:space="preserve"> </w:t>
-            </w:r>
-            <w:r>
-              <w:rPr>
-                <w:rFonts w:ascii="맑은 고딕" w:eastAsia="맑은 고딕" w:hAnsi="맑은 고딕" w:cs="맑은 고딕" w:hint="eastAsia"/>
-                <w:kern w:val="2"/>
-                <w:sz w:val="21"/>
-                <w:szCs w:val="28"/>
-              </w:rPr>
-              <w:t xml:space="preserve">이후 추가 상품 금액만큼 증가된 가격으로 총 </w:t>
-            </w:r>
-            <w:proofErr w:type="spellStart"/>
-            <w:r>
-              <w:rPr>
-                <w:rFonts w:ascii="맑은 고딕" w:eastAsia="맑은 고딕" w:hAnsi="맑은 고딕" w:cs="맑은 고딕" w:hint="eastAsia"/>
-                <w:kern w:val="2"/>
-                <w:sz w:val="21"/>
-                <w:szCs w:val="28"/>
-              </w:rPr>
-              <w:t>구매금액이</w:t>
-            </w:r>
-            <w:proofErr w:type="spellEnd"/>
-            <w:r>
-              <w:rPr>
-                <w:rFonts w:ascii="맑은 고딕" w:eastAsia="맑은 고딕" w:hAnsi="맑은 고딕" w:cs="맑은 고딕" w:hint="eastAsia"/>
-                <w:kern w:val="2"/>
-                <w:sz w:val="21"/>
-                <w:szCs w:val="28"/>
-              </w:rPr>
-              <w:t xml:space="preserve"> 결정된다.</w:t>
-            </w:r>
-          </w:p>
-        </w:tc>
-      </w:tr>
-      <w:tr>
-        <w:tc>
-          <w:tcPr>
-            <w:tcW w:w="1985" w:type="dxa"/>
-            <w:tcBorders>
-              <w:top w:val="dotted" w:sz="4" w:space="0" w:color="auto"/>
-              <w:left w:val="nil"/>
-              <w:bottom w:val="dotted" w:sz="4" w:space="0" w:color="auto"/>
-              <w:right w:val="nil"/>
-            </w:tcBorders>
-          </w:tcPr>
-          <w:p>
-            <w:pPr>
-              <w:pStyle w:val="a3"/>
-              <w:rPr>
-                <w:rFonts w:ascii="맑은 고딕" w:eastAsia="맑은 고딕" w:hAnsi="맑은 고딕" w:cs="맑은 고딕"/>
-                <w:kern w:val="2"/>
-                <w:sz w:val="21"/>
-                <w:szCs w:val="28"/>
-              </w:rPr>
-            </w:pPr>
-            <w:r>
-              <w:rPr>
-                <w:rFonts w:ascii="맑은 고딕" w:eastAsia="맑은 고딕" w:hAnsi="맑은 고딕" w:cs="맑은 고딕" w:hint="eastAsia"/>
-                <w:kern w:val="2"/>
-                <w:sz w:val="21"/>
-                <w:szCs w:val="28"/>
-              </w:rPr>
-              <w:t>상품상세정보조회</w:t>
-            </w:r>
-          </w:p>
-        </w:tc>
-        <w:tc>
-          <w:tcPr>
-            <w:tcW w:w="6946" w:type="dxa"/>
-            <w:tcBorders>
-              <w:top w:val="dotted" w:sz="4" w:space="0" w:color="auto"/>
-              <w:left w:val="nil"/>
-              <w:bottom w:val="dotted" w:sz="4" w:space="0" w:color="auto"/>
-              <w:right w:val="nil"/>
-            </w:tcBorders>
-          </w:tcPr>
-          <w:p>
-            <w:pPr>
-              <w:pStyle w:val="a3"/>
-              <w:rPr>
-                <w:rFonts w:ascii="맑은 고딕" w:eastAsia="맑은 고딕" w:hAnsi="맑은 고딕" w:cs="맑은 고딕"/>
-                <w:kern w:val="2"/>
-                <w:sz w:val="21"/>
-                <w:szCs w:val="28"/>
-              </w:rPr>
-            </w:pPr>
-            <w:r>
-              <w:rPr>
-                <w:rFonts w:ascii="맑은 고딕" w:eastAsia="맑은 고딕" w:hAnsi="맑은 고딕" w:cs="맑은 고딕" w:hint="eastAsia"/>
-                <w:kern w:val="2"/>
-                <w:sz w:val="21"/>
-                <w:szCs w:val="28"/>
-              </w:rPr>
-              <w:t>출력된 리스트 중 구매를 원하는 상품을 선택하면 해당 상품의 상세한 정보가 출력된다.</w:t>
-            </w:r>
-          </w:p>
-        </w:tc>
-      </w:tr>
-      <w:tr>
-        <w:tc>
-          <w:tcPr>
-            <w:tcW w:w="1985" w:type="dxa"/>
-            <w:tcBorders>
-              <w:top w:val="dotted" w:sz="4" w:space="0" w:color="auto"/>
-              <w:left w:val="nil"/>
-              <w:bottom w:val="dotted" w:sz="4" w:space="0" w:color="auto"/>
-              <w:right w:val="nil"/>
-            </w:tcBorders>
-          </w:tcPr>
-          <w:p>
-            <w:pPr>
-              <w:pStyle w:val="a3"/>
-              <w:rPr>
-                <w:rFonts w:ascii="맑은 고딕" w:eastAsia="맑은 고딕" w:hAnsi="맑은 고딕" w:cs="맑은 고딕"/>
-                <w:kern w:val="2"/>
-                <w:sz w:val="21"/>
-                <w:szCs w:val="28"/>
-              </w:rPr>
-            </w:pPr>
-            <w:r>
-              <w:rPr>
-                <w:rFonts w:ascii="맑은 고딕" w:eastAsia="맑은 고딕" w:hAnsi="맑은 고딕" w:cs="맑은 고딕" w:hint="eastAsia"/>
-                <w:kern w:val="2"/>
-                <w:sz w:val="21"/>
-                <w:szCs w:val="28"/>
-              </w:rPr>
-              <w:t>정렬기준변경</w:t>
-            </w:r>
-          </w:p>
-        </w:tc>
-        <w:tc>
-          <w:tcPr>
-            <w:tcW w:w="6946" w:type="dxa"/>
-            <w:tcBorders>
-              <w:top w:val="dotted" w:sz="4" w:space="0" w:color="auto"/>
-              <w:left w:val="nil"/>
-              <w:bottom w:val="dotted" w:sz="4" w:space="0" w:color="auto"/>
-              <w:right w:val="nil"/>
-            </w:tcBorders>
-          </w:tcPr>
-          <w:p>
-            <w:pPr>
-              <w:pStyle w:val="a3"/>
-              <w:rPr>
-                <w:rFonts w:ascii="맑은 고딕" w:eastAsia="맑은 고딕" w:hAnsi="맑은 고딕" w:cs="맑은 고딕"/>
-                <w:kern w:val="2"/>
-                <w:sz w:val="21"/>
-                <w:szCs w:val="28"/>
-              </w:rPr>
-            </w:pPr>
-            <w:r>
-              <w:rPr>
-                <w:rFonts w:ascii="맑은 고딕" w:eastAsia="맑은 고딕" w:hAnsi="맑은 고딕" w:cs="맑은 고딕" w:hint="eastAsia"/>
-                <w:kern w:val="2"/>
-                <w:sz w:val="21"/>
-                <w:szCs w:val="28"/>
-              </w:rPr>
-              <w:t xml:space="preserve">기본 정렬 </w:t>
-            </w:r>
-            <w:r>
-              <w:rPr>
-                <w:rFonts w:ascii="맑은 고딕" w:eastAsia="맑은 고딕" w:hAnsi="맑은 고딕" w:cs="맑은 고딕" w:hint="eastAsia"/>
-                <w:kern w:val="2"/>
-                <w:sz w:val="21"/>
-                <w:szCs w:val="28"/>
-              </w:rPr>
-              <w:t>기준은 상품명의 오름차순이며 평균 구매만족도로 변경 할 수 있다.</w:t>
-            </w:r>
-            <w:r>
-              <w:rPr>
-                <w:rFonts w:ascii="맑은 고딕" w:eastAsia="맑은 고딕" w:hAnsi="맑은 고딕" w:cs="맑은 고딕"/>
-                <w:kern w:val="2"/>
-                <w:sz w:val="21"/>
-                <w:szCs w:val="28"/>
-              </w:rPr>
-              <w:t xml:space="preserve"> </w:t>
+            <w:tcW w:w="4379" w:type="dxa"/>
+            <w:tcBorders>
+              <w:top w:val="dotted" w:sz="4" w:space="0" w:color="auto"/>
+              <w:left w:val="single" w:sz="4" w:space="0" w:color="000000"/>
+              <w:bottom w:val="dotted" w:sz="4" w:space="0" w:color="auto"/>
+              <w:right w:val="nil"/>
+            </w:tcBorders>
+          </w:tcPr>
+          <w:p>
+            <w:pPr>
+              <w:pStyle w:val="a3"/>
+              <w:rPr>
+                <w:sz w:val="21"/>
+                <w:szCs w:val="21"/>
+              </w:rPr>
+            </w:pPr>
+          </w:p>
+        </w:tc>
+        <w:tc>
+          <w:tcPr>
+            <w:tcW w:w="4552" w:type="dxa"/>
+            <w:tcBorders>
+              <w:top w:val="dotted" w:sz="4" w:space="0" w:color="auto"/>
+              <w:left w:val="nil"/>
+              <w:bottom w:val="dotted" w:sz="4" w:space="0" w:color="auto"/>
+              <w:right w:val="single" w:sz="4" w:space="0" w:color="000000"/>
+            </w:tcBorders>
+          </w:tcPr>
+          <w:p>
+            <w:pPr>
+              <w:pStyle w:val="a3"/>
+              <w:rPr>
+                <w:sz w:val="21"/>
+                <w:szCs w:val="21"/>
+              </w:rPr>
+            </w:pPr>
+            <w:r>
+              <w:rPr>
+                <w:sz w:val="21"/>
+                <w:szCs w:val="21"/>
+              </w:rPr>
+              <w:t xml:space="preserve">3. </w:t>
+            </w:r>
+            <w:r>
+              <w:rPr>
+                <w:rFonts w:hint="eastAsia"/>
+                <w:sz w:val="21"/>
+                <w:szCs w:val="21"/>
+              </w:rPr>
+              <w:t>시스템을 종료한다.</w:t>
             </w:r>
           </w:p>
         </w:tc>
@@ -8185,38 +7183,58 @@
     </w:tbl>
     <w:p>
       <w:pPr>
+        <w:pStyle w:val="a3"/>
+        <w:shd w:val="clear" w:color="auto" w:fill="FFFFFF"/>
         <w:rPr>
-          <w:rFonts w:ascii="Noto Sans KR" w:eastAsia="Noto Sans KR" w:hAnsi="Noto Sans KR"/>
-        </w:rPr>
-      </w:pPr>
-    </w:p>
-    <w:p>
-      <w:pPr>
-        <w:rPr>
-          <w:rFonts w:ascii="맑은 고딕" w:eastAsia="맑은 고딕" w:hAnsi="맑은 고딕" w:cs="맑은 고딕"/>
+          <w:rFonts w:ascii="맑은 고딕" w:eastAsia="맑은 고딕" w:hAnsi="맑은 고딕" w:cs="맑은 고딕" w:hint="eastAsia"/>
+          <w:b/>
+          <w:bCs/>
+          <w:kern w:val="2"/>
+          <w:sz w:val="21"/>
+          <w:szCs w:val="28"/>
         </w:rPr>
       </w:pPr>
       <w:r>
         <w:rPr>
-          <w:rFonts w:ascii="Noto Sans KR" w:eastAsia="Noto Sans KR" w:hAnsi="Noto Sans KR" w:hint="eastAsia"/>
+          <w:rFonts w:ascii="Noto Sans KR" w:eastAsia="Noto Sans KR" w:hAnsi="Noto Sans KR" w:cstheme="minorBidi" w:hint="eastAsia"/>
+          <w:b/>
+          <w:bCs/>
+          <w:kern w:val="2"/>
+          <w:sz w:val="21"/>
+          <w:szCs w:val="28"/>
         </w:rPr>
         <w:t>5</w:t>
       </w:r>
       <w:r>
         <w:rPr>
-          <w:rFonts w:ascii="Noto Sans KR" w:eastAsia="Noto Sans KR" w:hAnsi="Noto Sans KR"/>
+          <w:rFonts w:ascii="Noto Sans KR" w:eastAsia="Noto Sans KR" w:hAnsi="Noto Sans KR" w:cstheme="minorBidi"/>
+          <w:b/>
+          <w:bCs/>
+          <w:kern w:val="2"/>
+          <w:sz w:val="21"/>
+          <w:szCs w:val="28"/>
         </w:rPr>
         <w:t xml:space="preserve">. </w:t>
       </w:r>
       <w:r>
         <w:rPr>
           <w:rFonts w:ascii="맑은 고딕" w:eastAsia="맑은 고딕" w:hAnsi="맑은 고딕" w:cs="맑은 고딕" w:hint="eastAsia"/>
+          <w:b/>
+          <w:bCs/>
+          <w:kern w:val="2"/>
+          <w:sz w:val="21"/>
+          <w:szCs w:val="28"/>
         </w:rPr>
         <w:t>U</w:t>
       </w:r>
       <w:r>
         <w:rPr>
           <w:rFonts w:ascii="맑은 고딕" w:eastAsia="맑은 고딕" w:hAnsi="맑은 고딕" w:cs="맑은 고딕"/>
+          <w:b/>
+          <w:bCs/>
+          <w:kern w:val="2"/>
+          <w:sz w:val="21"/>
+          <w:szCs w:val="28"/>
         </w:rPr>
         <w:t>I Design</w:t>
       </w:r>
@@ -8527,7 +7545,7 @@
     <w:lsdException w:name="E-mail Signature" w:semiHidden="1" w:unhideWhenUsed="1"/>
     <w:lsdException w:name="HTML Top of Form" w:semiHidden="1" w:unhideWhenUsed="1"/>
     <w:lsdException w:name="HTML Bottom of Form" w:semiHidden="1" w:unhideWhenUsed="1"/>
-    <w:lsdException w:name="Normal (Web)" w:semiHidden="1" w:unhideWhenUsed="1"/>
+    <w:lsdException w:name="Normal (Web)" w:semiHidden="1" w:uiPriority="0" w:unhideWhenUsed="1"/>
     <w:lsdException w:name="HTML Acronym" w:semiHidden="1" w:unhideWhenUsed="1"/>
     <w:lsdException w:name="HTML Address" w:semiHidden="1" w:unhideWhenUsed="1"/>
     <w:lsdException w:name="HTML Cite" w:semiHidden="1" w:unhideWhenUsed="1"/>
@@ -8587,7 +7605,7 @@
     <w:lsdException w:name="Table Web 2" w:semiHidden="1" w:unhideWhenUsed="1"/>
     <w:lsdException w:name="Table Web 3" w:semiHidden="1" w:unhideWhenUsed="1"/>
     <w:lsdException w:name="Balloon Text" w:semiHidden="1" w:unhideWhenUsed="1"/>
-    <w:lsdException w:name="Table Grid" w:uiPriority="39"/>
+    <w:lsdException w:name="Table Grid" w:uiPriority="0"/>
     <w:lsdException w:name="Table Theme" w:semiHidden="1" w:unhideWhenUsed="1"/>
     <w:lsdException w:name="Placeholder Text" w:semiHidden="1"/>
     <w:lsdException w:name="No Spacing" w:uiPriority="1" w:qFormat="1"/>
@@ -8850,7 +7868,6 @@
   <w:style w:type="paragraph" w:styleId="a3">
     <w:name w:val="Normal (Web)"/>
     <w:basedOn w:val="a"/>
-    <w:uiPriority w:val="99"/>
     <w:semiHidden/>
     <w:unhideWhenUsed/>
     <w:rsid w:val="00E945A5"/>
@@ -8915,7 +7932,6 @@
   <w:style w:type="table" w:styleId="a6">
     <w:name w:val="Table Grid"/>
     <w:basedOn w:val="a1"/>
-    <w:uiPriority w:val="39"/>
     <w:rsid w:val="00E945A5"/>
     <w:tblPr>
       <w:tblBorders>

</xml_diff>